<commit_message>
documentation enhancements, monitoring IF docs moved to the connector deployable
</commit_message>
<xml_diff>
--- a/domibusWebAdmin/src/main/resources/Docs/domibusWebAdmin_Installationguide.docx
+++ b/domibusWebAdmin/src/main/resources/Docs/domibusWebAdmin_Installationguide.docx
@@ -9,8 +9,6 @@
           <w:lang w:val="en-US"/>
         </w:rPr>
       </w:pPr>
-      <w:proofErr w:type="spellStart"/>
-      <w:proofErr w:type="gramStart"/>
       <w:r>
         <w:rPr>
           <w:lang w:val="en-US"/>
@@ -21,15 +19,7 @@
         <w:rPr>
           <w:lang w:val="en-US"/>
         </w:rPr>
-        <w:t>WebAdmin</w:t>
-      </w:r>
-      <w:proofErr w:type="spellEnd"/>
-      <w:proofErr w:type="gramEnd"/>
-      <w:r>
-        <w:rPr>
-          <w:lang w:val="en-US"/>
-        </w:rPr>
-        <w:t xml:space="preserve"> Installation Guide</w:t>
+        <w:t>WebAdmin Installation Guide</w:t>
       </w:r>
     </w:p>
     <w:p>
@@ -38,20 +28,12 @@
           <w:lang w:val="en-US"/>
         </w:rPr>
       </w:pPr>
-    </w:p>
-    <w:p>
-      <w:pPr>
-        <w:rPr>
-          <w:lang w:val="en-US"/>
-        </w:rPr>
-      </w:pPr>
       <w:r>
         <w:rPr>
           <w:lang w:val="en-US"/>
         </w:rPr>
         <w:t xml:space="preserve">The </w:t>
       </w:r>
-      <w:proofErr w:type="spellStart"/>
       <w:r>
         <w:rPr>
           <w:lang w:val="en-US"/>
@@ -62,16 +44,8 @@
         <w:rPr>
           <w:lang w:val="en-US"/>
         </w:rPr>
-        <w:t>WebAdmin</w:t>
-      </w:r>
-      <w:proofErr w:type="spellEnd"/>
-      <w:r>
-        <w:rPr>
-          <w:lang w:val="en-US"/>
-        </w:rPr>
-        <w:t xml:space="preserve"> module is a tool to monitor basic functions of a selected </w:t>
-      </w:r>
-      <w:proofErr w:type="spellStart"/>
+        <w:t xml:space="preserve">WebAdmin module is a tool to monitor basic functions of a selected </w:t>
+      </w:r>
       <w:r>
         <w:rPr>
           <w:lang w:val="en-US"/>
@@ -82,14 +56,7 @@
         <w:rPr>
           <w:lang w:val="en-US"/>
         </w:rPr>
-        <w:t>onnector</w:t>
-      </w:r>
-      <w:proofErr w:type="spellEnd"/>
-      <w:r>
-        <w:rPr>
-          <w:lang w:val="en-US"/>
-        </w:rPr>
-        <w:t xml:space="preserve"> instance and query information from it.</w:t>
+        <w:t>onnector instance and query information from it.</w:t>
       </w:r>
     </w:p>
     <w:p>
@@ -115,6 +82,729 @@
     </w:p>
     <w:p>
       <w:pPr>
+        <w:pStyle w:val="berschrift3"/>
+        <w:rPr>
+          <w:lang w:val="en-US"/>
+        </w:rPr>
+      </w:pPr>
+      <w:r>
+        <w:rPr>
+          <w:lang w:val="en-US"/>
+        </w:rPr>
+        <w:t>Environmental changes</w:t>
+      </w:r>
+    </w:p>
+    <w:p>
+      <w:pPr>
+        <w:pStyle w:val="berschrift4"/>
+        <w:rPr>
+          <w:lang w:val="en-US"/>
+        </w:rPr>
+      </w:pPr>
+      <w:r>
+        <w:rPr>
+          <w:lang w:val="en-US"/>
+        </w:rPr>
+        <w:t>WebAdmin Properties:</w:t>
+      </w:r>
+    </w:p>
+    <w:p>
+      <w:pPr>
+        <w:rPr>
+          <w:lang w:val="en-US"/>
+        </w:rPr>
+      </w:pPr>
+      <w:r>
+        <w:rPr>
+          <w:lang w:val="en-US"/>
+        </w:rPr>
+        <w:t xml:space="preserve">The </w:t>
+      </w:r>
+      <w:r>
+        <w:rPr>
+          <w:lang w:val="en-US"/>
+        </w:rPr>
+        <w:t>domibus</w:t>
+      </w:r>
+      <w:r>
+        <w:rPr>
+          <w:lang w:val="en-US"/>
+        </w:rPr>
+        <w:t xml:space="preserve">WebAdmin needs a webadmin.properties file in which the database connection </w:t>
+      </w:r>
+      <w:r>
+        <w:rPr>
+          <w:lang w:val="en-US"/>
+        </w:rPr>
+        <w:t xml:space="preserve">of the domibusConnector installation </w:t>
+      </w:r>
+      <w:r>
+        <w:rPr>
+          <w:lang w:val="en-US"/>
+        </w:rPr>
+        <w:t>is defined and a log4j.properties file for logging configuration.</w:t>
+      </w:r>
+    </w:p>
+    <w:p>
+      <w:pPr>
+        <w:rPr>
+          <w:lang w:val="en-US"/>
+        </w:rPr>
+      </w:pPr>
+      <w:r>
+        <w:rPr>
+          <w:lang w:val="en-US"/>
+        </w:rPr>
+        <w:t xml:space="preserve">Both property files should be located under the following </w:t>
+      </w:r>
+      <w:r>
+        <w:rPr>
+          <w:lang w:val="en-US"/>
+        </w:rPr>
+        <w:t xml:space="preserve">relative </w:t>
+      </w:r>
+      <w:r>
+        <w:rPr>
+          <w:lang w:val="en-US"/>
+        </w:rPr>
+        <w:t>file path:</w:t>
+      </w:r>
+    </w:p>
+    <w:p>
+      <w:pPr>
+        <w:rPr>
+          <w:lang w:val="en-US"/>
+        </w:rPr>
+      </w:pPr>
+      <w:r>
+        <w:rPr>
+          <w:lang w:val="en-US"/>
+        </w:rPr>
+        <w:t>conf/webadmin/</w:t>
+      </w:r>
+    </w:p>
+    <w:p>
+      <w:pPr>
+        <w:pStyle w:val="berschrift4"/>
+        <w:rPr>
+          <w:lang w:val="en-US"/>
+        </w:rPr>
+      </w:pPr>
+      <w:r>
+        <w:rPr>
+          <w:lang w:val="en-US"/>
+        </w:rPr>
+        <w:t>Startup Server variable:</w:t>
+      </w:r>
+    </w:p>
+    <w:p>
+      <w:pPr>
+        <w:rPr>
+          <w:lang w:val="en-US"/>
+        </w:rPr>
+      </w:pPr>
+      <w:r>
+        <w:rPr>
+          <w:lang w:val="en-US"/>
+        </w:rPr>
+        <w:t>As the domibusWebAdmin expects its properties in a “conf/webadmin” folder it searches that folder from a configured path that should be set as an environment variable in your server settings called “SERVER_ROOT”. Examples for setting this variable in Tomcat are:</w:t>
+      </w:r>
+    </w:p>
+    <w:p>
+      <w:pPr>
+        <w:rPr>
+          <w:b/>
+          <w:lang w:val="en-US"/>
+        </w:rPr>
+      </w:pPr>
+      <w:r>
+        <w:rPr>
+          <w:b/>
+          <w:lang w:val="en-US"/>
+        </w:rPr>
+        <w:t>Windows:</w:t>
+      </w:r>
+    </w:p>
+    <w:p>
+      <w:pPr>
+        <w:rPr>
+          <w:lang w:val="en-US"/>
+        </w:rPr>
+      </w:pPr>
+      <w:r>
+        <w:rPr>
+          <w:lang w:val="en-US"/>
+        </w:rPr>
+        <w:t>In “bin/startup.bat” file the following line</w:t>
+      </w:r>
+    </w:p>
+    <w:p>
+      <w:pPr>
+        <w:rPr>
+          <w:lang w:val="en-US"/>
+        </w:rPr>
+      </w:pPr>
+      <w:r>
+        <w:rPr>
+          <w:lang w:val="en-US"/>
+        </w:rPr>
+        <w:t>set "SERVER_ROOT=</w:t>
+      </w:r>
+      <w:r>
+        <w:t xml:space="preserve"> </w:t>
+      </w:r>
+      <w:r>
+        <w:rPr>
+          <w:lang w:val="en-US"/>
+        </w:rPr>
+        <w:t>%CATALINA_HOME%"</w:t>
+      </w:r>
+    </w:p>
+    <w:p>
+      <w:pPr>
+        <w:rPr>
+          <w:lang w:val="en-US"/>
+        </w:rPr>
+      </w:pPr>
+      <w:r>
+        <w:rPr>
+          <w:lang w:val="en-US"/>
+        </w:rPr>
+        <w:t>or</w:t>
+      </w:r>
+    </w:p>
+    <w:p>
+      <w:pPr>
+        <w:rPr>
+          <w:lang w:val="en-US"/>
+        </w:rPr>
+      </w:pPr>
+      <w:r>
+        <w:rPr>
+          <w:lang w:val="en-US"/>
+        </w:rPr>
+        <w:t>set "SERVER_ROOT=</w:t>
+      </w:r>
+      <w:r>
+        <w:rPr>
+          <w:lang w:val="en-US"/>
+        </w:rPr>
+        <w:t>[full path to your server home directory]</w:t>
+      </w:r>
+      <w:r>
+        <w:rPr>
+          <w:lang w:val="en-US"/>
+        </w:rPr>
+        <w:t>"</w:t>
+      </w:r>
+    </w:p>
+    <w:p>
+      <w:pPr>
+        <w:rPr>
+          <w:b/>
+          <w:lang w:val="en-US"/>
+        </w:rPr>
+      </w:pPr>
+      <w:r>
+        <w:rPr>
+          <w:b/>
+          <w:lang w:val="en-US"/>
+        </w:rPr>
+        <w:t>Unix:</w:t>
+      </w:r>
+    </w:p>
+    <w:p>
+      <w:pPr>
+        <w:rPr>
+          <w:lang w:val="en-US"/>
+        </w:rPr>
+      </w:pPr>
+      <w:r>
+        <w:rPr>
+          <w:lang w:val="en-US"/>
+        </w:rPr>
+        <w:t>In “bin/startup.sh” file the following line</w:t>
+      </w:r>
+    </w:p>
+    <w:p>
+      <w:pPr>
+        <w:rPr>
+          <w:lang w:val="en-US"/>
+        </w:rPr>
+      </w:pPr>
+      <w:r>
+        <w:rPr>
+          <w:lang w:val="en-US"/>
+        </w:rPr>
+        <w:t>SERVER_ROOT</w:t>
+      </w:r>
+      <w:r>
+        <w:rPr>
+          <w:lang w:val="en-US"/>
+        </w:rPr>
+        <w:t xml:space="preserve"> =$ </w:t>
+      </w:r>
+      <w:r>
+        <w:rPr>
+          <w:lang w:val="en-US"/>
+        </w:rPr>
+        <w:t>CATALINA_HOME</w:t>
+      </w:r>
+    </w:p>
+    <w:p>
+      <w:pPr>
+        <w:rPr>
+          <w:lang w:val="en-US"/>
+        </w:rPr>
+      </w:pPr>
+      <w:r>
+        <w:rPr>
+          <w:lang w:val="en-US"/>
+        </w:rPr>
+        <w:t>or</w:t>
+      </w:r>
+    </w:p>
+    <w:p>
+      <w:pPr>
+        <w:rPr>
+          <w:lang w:val="en-US"/>
+        </w:rPr>
+      </w:pPr>
+      <w:r>
+        <w:rPr>
+          <w:lang w:val="en-US"/>
+        </w:rPr>
+        <w:t>SERVER_ROOT</w:t>
+      </w:r>
+      <w:r>
+        <w:rPr>
+          <w:lang w:val="en-US"/>
+        </w:rPr>
+        <w:t xml:space="preserve"> </w:t>
+      </w:r>
+      <w:r>
+        <w:rPr>
+          <w:lang w:val="en-US"/>
+        </w:rPr>
+        <w:t>=[full path to your server home directory]</w:t>
+      </w:r>
+    </w:p>
+    <w:p>
+      <w:pPr>
+        <w:pStyle w:val="berschrift3"/>
+        <w:rPr>
+          <w:lang w:val="en-US"/>
+        </w:rPr>
+      </w:pPr>
+      <w:r>
+        <w:rPr>
+          <w:lang w:val="en-US"/>
+        </w:rPr>
+        <w:t xml:space="preserve">Changes </w:t>
+      </w:r>
+      <w:r>
+        <w:rPr>
+          <w:lang w:val="en-US"/>
+        </w:rPr>
+        <w:t>in</w:t>
+      </w:r>
+      <w:r>
+        <w:rPr>
+          <w:lang w:val="en-US"/>
+        </w:rPr>
+        <w:t xml:space="preserve"> your </w:t>
+      </w:r>
+      <w:r>
+        <w:rPr>
+          <w:lang w:val="en-US"/>
+        </w:rPr>
+        <w:t>domibusC</w:t>
+      </w:r>
+      <w:r>
+        <w:rPr>
+          <w:lang w:val="en-US"/>
+        </w:rPr>
+        <w:t xml:space="preserve">onnector </w:t>
+      </w:r>
+      <w:r>
+        <w:rPr>
+          <w:lang w:val="en-US"/>
+        </w:rPr>
+        <w:t>configuration</w:t>
+      </w:r>
+      <w:r>
+        <w:rPr>
+          <w:lang w:val="en-US"/>
+        </w:rPr>
+        <w:t>:</w:t>
+      </w:r>
+    </w:p>
+    <w:p>
+      <w:pPr>
+        <w:rPr>
+          <w:lang w:val="en-US"/>
+        </w:rPr>
+      </w:pPr>
+      <w:r>
+        <w:rPr>
+          <w:lang w:val="en-US"/>
+        </w:rPr>
+        <w:t xml:space="preserve">The </w:t>
+      </w:r>
+      <w:r>
+        <w:rPr>
+          <w:lang w:val="en-US"/>
+        </w:rPr>
+        <w:t>domibusConnector</w:t>
+      </w:r>
+      <w:r>
+        <w:rPr>
+          <w:lang w:val="en-US"/>
+        </w:rPr>
+        <w:t xml:space="preserve"> framework</w:t>
+      </w:r>
+      <w:r>
+        <w:rPr>
+          <w:lang w:val="en-US"/>
+        </w:rPr>
+        <w:t xml:space="preserve"> now offers functionality to pub</w:t>
+      </w:r>
+      <w:r>
+        <w:rPr>
+          <w:lang w:val="en-US"/>
+        </w:rPr>
+        <w:t>lish basic monitoring information on different interfaces.</w:t>
+      </w:r>
+    </w:p>
+    <w:p>
+      <w:pPr>
+        <w:rPr>
+          <w:lang w:val="en-US"/>
+        </w:rPr>
+      </w:pPr>
+      <w:r>
+        <w:rPr>
+          <w:lang w:val="en-US"/>
+        </w:rPr>
+        <w:t>This is controlled by a new property in your connector.properties file called „monitoring.type“. The monitoring information can be published by JMX or exposed as REST webservice</w:t>
+      </w:r>
+      <w:r>
+        <w:rPr>
+          <w:lang w:val="en-US"/>
+        </w:rPr>
+        <w:t xml:space="preserve"> or simply by database requests</w:t>
+      </w:r>
+      <w:r>
+        <w:rPr>
+          <w:lang w:val="en-US"/>
+        </w:rPr>
+        <w:t>, resulting in the possible values „JMX“</w:t>
+      </w:r>
+      <w:r>
+        <w:rPr>
+          <w:lang w:val="en-US"/>
+        </w:rPr>
+        <w:t>,</w:t>
+      </w:r>
+      <w:r>
+        <w:rPr>
+          <w:lang w:val="en-US"/>
+        </w:rPr>
+        <w:t xml:space="preserve">  „REST“</w:t>
+      </w:r>
+      <w:r>
+        <w:rPr>
+          <w:lang w:val="en-US"/>
+        </w:rPr>
+        <w:t xml:space="preserve"> or “DB”</w:t>
+      </w:r>
+      <w:r>
+        <w:rPr>
+          <w:lang w:val="en-US"/>
+        </w:rPr>
+        <w:t>.</w:t>
+      </w:r>
+    </w:p>
+    <w:p>
+      <w:pPr>
+        <w:rPr>
+          <w:lang w:val="en-US"/>
+        </w:rPr>
+      </w:pPr>
+      <w:r>
+        <w:rPr>
+          <w:lang w:val="en-US"/>
+        </w:rPr>
+        <w:t>e.g.: monitoring.type=REST</w:t>
+      </w:r>
+    </w:p>
+    <w:p>
+      <w:pPr>
+        <w:rPr>
+          <w:lang w:val="en-US"/>
+        </w:rPr>
+      </w:pPr>
+      <w:r>
+        <w:rPr>
+          <w:lang w:val="en-US"/>
+        </w:rPr>
+        <w:t xml:space="preserve">If no information is specified, then </w:t>
+      </w:r>
+      <w:r>
+        <w:rPr>
+          <w:lang w:val="en-US"/>
+        </w:rPr>
+        <w:t>the domibusConnector chooses “DB” as monitoring interface</w:t>
+      </w:r>
+      <w:r>
+        <w:rPr>
+          <w:lang w:val="en-US"/>
+        </w:rPr>
+        <w:t>.</w:t>
+      </w:r>
+    </w:p>
+    <w:p>
+      <w:pPr>
+        <w:rPr>
+          <w:lang w:val="en-US"/>
+        </w:rPr>
+      </w:pPr>
+    </w:p>
+    <w:p>
+      <w:pPr>
+        <w:rPr>
+          <w:b/>
+          <w:lang w:val="en-US"/>
+        </w:rPr>
+      </w:pPr>
+      <w:r>
+        <w:rPr>
+          <w:b/>
+          <w:lang w:val="en-US"/>
+        </w:rPr>
+        <w:t>Additional information for JMX monitoring:</w:t>
+      </w:r>
+    </w:p>
+    <w:p>
+      <w:pPr>
+        <w:rPr>
+          <w:lang w:val="en-US"/>
+        </w:rPr>
+      </w:pPr>
+      <w:r>
+        <w:rPr>
+          <w:lang w:val="en-US"/>
+        </w:rPr>
+        <w:t>When JMX monitoring is</w:t>
+      </w:r>
+      <w:r>
+        <w:rPr>
+          <w:lang w:val="en-US"/>
+        </w:rPr>
+        <w:t xml:space="preserve"> activated, be sure to activate the JMX monitoring port on your web application server</w:t>
+      </w:r>
+      <w:r>
+        <w:rPr>
+          <w:lang w:val="en-US"/>
+        </w:rPr>
+        <w:t>.</w:t>
+      </w:r>
+    </w:p>
+    <w:p>
+      <w:pPr>
+        <w:rPr>
+          <w:lang w:val="en-US"/>
+        </w:rPr>
+      </w:pPr>
+    </w:p>
+    <w:p>
+      <w:pPr>
+        <w:rPr>
+          <w:b/>
+          <w:lang w:val="en-US"/>
+        </w:rPr>
+      </w:pPr>
+      <w:r>
+        <w:rPr>
+          <w:b/>
+          <w:lang w:val="en-US"/>
+        </w:rPr>
+        <w:t xml:space="preserve">Note: </w:t>
+      </w:r>
+    </w:p>
+    <w:p>
+      <w:pPr>
+        <w:rPr>
+          <w:b/>
+          <w:lang w:val="en-US"/>
+        </w:rPr>
+      </w:pPr>
+      <w:r>
+        <w:rPr>
+          <w:b/>
+          <w:lang w:val="en-US"/>
+        </w:rPr>
+        <w:t xml:space="preserve">The </w:t>
+      </w:r>
+      <w:r>
+        <w:rPr>
+          <w:b/>
+          <w:lang w:val="en-US"/>
+        </w:rPr>
+        <w:t>domibus</w:t>
+      </w:r>
+      <w:r>
+        <w:rPr>
+          <w:b/>
+          <w:lang w:val="en-US"/>
+        </w:rPr>
+        <w:t>WebAdmin can be configured to query its information from JMX, REST or directly from database, so exposing on</w:t>
+      </w:r>
+      <w:r>
+        <w:rPr>
+          <w:b/>
+          <w:lang w:val="en-US"/>
+        </w:rPr>
+        <w:t>e</w:t>
+      </w:r>
+      <w:r>
+        <w:rPr>
+          <w:b/>
+          <w:lang w:val="en-US"/>
+        </w:rPr>
+        <w:t xml:space="preserve"> o</w:t>
+      </w:r>
+      <w:r>
+        <w:rPr>
+          <w:b/>
+          <w:lang w:val="en-US"/>
+        </w:rPr>
+        <w:t>f</w:t>
+      </w:r>
+      <w:r>
+        <w:rPr>
+          <w:b/>
+          <w:lang w:val="en-US"/>
+        </w:rPr>
+        <w:t xml:space="preserve"> the mentioned interfaces is not necessary for running the WebAdmin.</w:t>
+      </w:r>
+    </w:p>
+    <w:p>
+      <w:pPr>
+        <w:rPr>
+          <w:b/>
+          <w:lang w:val="en-US"/>
+        </w:rPr>
+      </w:pPr>
+      <w:r>
+        <w:rPr>
+          <w:b/>
+          <w:lang w:val="en-US"/>
+        </w:rPr>
+        <w:t xml:space="preserve">Additional information </w:t>
+      </w:r>
+      <w:r>
+        <w:rPr>
+          <w:b/>
+          <w:lang w:val="en-US"/>
+        </w:rPr>
+        <w:t>domibusC</w:t>
+      </w:r>
+      <w:r>
+        <w:rPr>
+          <w:b/>
+          <w:lang w:val="en-US"/>
+        </w:rPr>
+        <w:t xml:space="preserve">onnector monitoring </w:t>
+      </w:r>
+      <w:r>
+        <w:rPr>
+          <w:b/>
+          <w:lang w:val="en-US"/>
+        </w:rPr>
+        <w:t>services</w:t>
+      </w:r>
+      <w:r>
+        <w:rPr>
+          <w:b/>
+          <w:lang w:val="en-US"/>
+        </w:rPr>
+        <w:t xml:space="preserve"> can be found in the </w:t>
+      </w:r>
+      <w:r>
+        <w:rPr>
+          <w:b/>
+          <w:lang w:val="en-US"/>
+        </w:rPr>
+        <w:t>domibus</w:t>
+      </w:r>
+      <w:r>
+        <w:rPr>
+          <w:b/>
+          <w:lang w:val="en-US"/>
+        </w:rPr>
+        <w:t>Connector_Monitoring_Interfaces.</w:t>
+      </w:r>
+      <w:r>
+        <w:rPr>
+          <w:b/>
+          <w:lang w:val="en-US"/>
+        </w:rPr>
+        <w:t>pdf</w:t>
+      </w:r>
+      <w:r>
+        <w:rPr>
+          <w:b/>
+          <w:lang w:val="en-US"/>
+        </w:rPr>
+        <w:t xml:space="preserve"> file</w:t>
+      </w:r>
+      <w:r>
+        <w:rPr>
+          <w:b/>
+          <w:lang w:val="en-US"/>
+        </w:rPr>
+        <w:t xml:space="preserve"> provided with the domibusConnector framework package</w:t>
+      </w:r>
+      <w:bookmarkStart w:id="0" w:name="_GoBack"/>
+      <w:bookmarkEnd w:id="0"/>
+      <w:r>
+        <w:rPr>
+          <w:b/>
+          <w:lang w:val="en-US"/>
+        </w:rPr>
+        <w:t>.</w:t>
+      </w:r>
+    </w:p>
+    <w:p>
+      <w:pPr>
+        <w:rPr>
+          <w:lang w:val="en-US"/>
+        </w:rPr>
+      </w:pPr>
+    </w:p>
+    <w:p>
+      <w:pPr>
+        <w:pStyle w:val="berschrift1"/>
+        <w:rPr>
+          <w:lang w:val="en-US"/>
+        </w:rPr>
+      </w:pPr>
+      <w:r>
+        <w:rPr>
+          <w:lang w:val="en-US"/>
+        </w:rPr>
+        <w:t>domibus</w:t>
+      </w:r>
+      <w:r>
+        <w:rPr>
+          <w:lang w:val="en-US"/>
+        </w:rPr>
+        <w:t>WebAdmin installation</w:t>
+      </w:r>
+    </w:p>
+    <w:p>
+      <w:pPr>
         <w:rPr>
           <w:lang w:val="en-US"/>
         </w:rPr>
@@ -131,51 +821,7 @@
         <w:rPr>
           <w:lang w:val="en-US"/>
         </w:rPr>
-        <w:t xml:space="preserve">Changes </w:t>
-      </w:r>
-      <w:r>
-        <w:rPr>
-          <w:lang w:val="en-US"/>
-        </w:rPr>
-        <w:t>in</w:t>
-      </w:r>
-      <w:r>
-        <w:rPr>
-          <w:lang w:val="en-US"/>
-        </w:rPr>
-        <w:t xml:space="preserve"> your </w:t>
-      </w:r>
-      <w:proofErr w:type="spellStart"/>
-      <w:r>
-        <w:rPr>
-          <w:lang w:val="en-US"/>
-        </w:rPr>
-        <w:t>domibusC</w:t>
-      </w:r>
-      <w:r>
-        <w:rPr>
-          <w:lang w:val="en-US"/>
-        </w:rPr>
-        <w:t>onnector</w:t>
-      </w:r>
-      <w:proofErr w:type="spellEnd"/>
-      <w:r>
-        <w:rPr>
-          <w:lang w:val="en-US"/>
-        </w:rPr>
-        <w:t xml:space="preserve"> </w:t>
-      </w:r>
-      <w:r>
-        <w:rPr>
-          <w:lang w:val="en-US"/>
-        </w:rPr>
-        <w:t>configuration</w:t>
-      </w:r>
-      <w:r>
-        <w:rPr>
-          <w:lang w:val="en-US"/>
-        </w:rPr>
-        <w:t>:</w:t>
+        <w:t>Provided packages</w:t>
       </w:r>
     </w:p>
     <w:p>
@@ -184,466 +830,23 @@
           <w:lang w:val="en-US"/>
         </w:rPr>
       </w:pPr>
-    </w:p>
-    <w:p>
-      <w:pPr>
-        <w:rPr>
-          <w:lang w:val="en-US"/>
-        </w:rPr>
-      </w:pPr>
       <w:r>
         <w:rPr>
           <w:lang w:val="en-US"/>
         </w:rPr>
         <w:t xml:space="preserve">The </w:t>
       </w:r>
-      <w:proofErr w:type="spellStart"/>
-      <w:r>
-        <w:rPr>
-          <w:lang w:val="en-US"/>
-        </w:rPr>
-        <w:t>domibusConnector</w:t>
-      </w:r>
-      <w:proofErr w:type="spellEnd"/>
-      <w:r>
-        <w:rPr>
-          <w:lang w:val="en-US"/>
-        </w:rPr>
-        <w:t xml:space="preserve"> framework</w:t>
-      </w:r>
-      <w:r>
-        <w:rPr>
-          <w:lang w:val="en-US"/>
-        </w:rPr>
-        <w:t xml:space="preserve"> now offers functionality to pub</w:t>
-      </w:r>
-      <w:r>
-        <w:rPr>
-          <w:lang w:val="en-US"/>
-        </w:rPr>
-        <w:t>lish basic monitoring information on different interfaces.</w:t>
-      </w:r>
-    </w:p>
-    <w:p>
-      <w:pPr>
-        <w:rPr>
-          <w:lang w:val="en-US"/>
-        </w:rPr>
-      </w:pPr>
-      <w:r>
-        <w:rPr>
-          <w:lang w:val="en-US"/>
-        </w:rPr>
-        <w:t xml:space="preserve">This is controlled by a new property in your </w:t>
-      </w:r>
-      <w:proofErr w:type="spellStart"/>
-      <w:r>
-        <w:rPr>
-          <w:lang w:val="en-US"/>
-        </w:rPr>
-        <w:t>connector.properties</w:t>
-      </w:r>
-      <w:proofErr w:type="spellEnd"/>
-      <w:r>
-        <w:rPr>
-          <w:lang w:val="en-US"/>
-        </w:rPr>
-        <w:t xml:space="preserve"> file called „</w:t>
-      </w:r>
-      <w:proofErr w:type="spellStart"/>
-      <w:r>
-        <w:rPr>
-          <w:lang w:val="en-US"/>
-        </w:rPr>
-        <w:t>monitoring.type</w:t>
-      </w:r>
-      <w:proofErr w:type="spellEnd"/>
-      <w:r>
-        <w:rPr>
-          <w:lang w:val="en-US"/>
-        </w:rPr>
-        <w:t xml:space="preserve">“. The monitoring information can be published by JMX or exposed as REST </w:t>
-      </w:r>
-      <w:proofErr w:type="spellStart"/>
-      <w:r>
-        <w:rPr>
-          <w:lang w:val="en-US"/>
-        </w:rPr>
-        <w:t>webservice</w:t>
-      </w:r>
-      <w:proofErr w:type="spellEnd"/>
-      <w:r>
-        <w:rPr>
-          <w:lang w:val="en-US"/>
-        </w:rPr>
-        <w:t xml:space="preserve"> or simply by database requests</w:t>
-      </w:r>
-      <w:r>
-        <w:rPr>
-          <w:lang w:val="en-US"/>
-        </w:rPr>
-        <w:t>, resulting in the possible values „JMX“</w:t>
-      </w:r>
-      <w:r>
-        <w:rPr>
-          <w:lang w:val="en-US"/>
-        </w:rPr>
-        <w:t>,</w:t>
-      </w:r>
-      <w:r>
-        <w:rPr>
-          <w:lang w:val="en-US"/>
-        </w:rPr>
-        <w:t xml:space="preserve">  „REST“</w:t>
-      </w:r>
-      <w:r>
-        <w:rPr>
-          <w:lang w:val="en-US"/>
-        </w:rPr>
-        <w:t xml:space="preserve"> or “DB”</w:t>
-      </w:r>
-      <w:r>
-        <w:rPr>
-          <w:lang w:val="en-US"/>
-        </w:rPr>
-        <w:t>.</w:t>
-      </w:r>
-    </w:p>
-    <w:p>
-      <w:pPr>
-        <w:rPr>
-          <w:lang w:val="en-US"/>
-        </w:rPr>
-      </w:pPr>
-      <w:r>
-        <w:rPr>
-          <w:lang w:val="en-US"/>
-        </w:rPr>
-        <w:t xml:space="preserve">e.g.: </w:t>
-      </w:r>
-      <w:proofErr w:type="spellStart"/>
-      <w:r>
-        <w:rPr>
-          <w:lang w:val="en-US"/>
-        </w:rPr>
-        <w:t>monitoring.type</w:t>
-      </w:r>
-      <w:proofErr w:type="spellEnd"/>
-      <w:r>
-        <w:rPr>
-          <w:lang w:val="en-US"/>
-        </w:rPr>
-        <w:t>=REST</w:t>
-      </w:r>
-    </w:p>
-    <w:p>
-      <w:pPr>
-        <w:rPr>
-          <w:lang w:val="en-US"/>
-        </w:rPr>
-      </w:pPr>
-      <w:r>
-        <w:rPr>
-          <w:lang w:val="en-US"/>
-        </w:rPr>
-        <w:t xml:space="preserve">If no information is specified, then </w:t>
-      </w:r>
-      <w:r>
-        <w:rPr>
-          <w:lang w:val="en-US"/>
-        </w:rPr>
-        <w:t xml:space="preserve">the </w:t>
-      </w:r>
-      <w:proofErr w:type="spellStart"/>
-      <w:r>
-        <w:rPr>
-          <w:lang w:val="en-US"/>
-        </w:rPr>
-        <w:t>domibusConnector</w:t>
-      </w:r>
-      <w:proofErr w:type="spellEnd"/>
-      <w:r>
-        <w:rPr>
-          <w:lang w:val="en-US"/>
-        </w:rPr>
-        <w:t xml:space="preserve"> chooses “DB” as monitoring interface</w:t>
-      </w:r>
-      <w:r>
-        <w:rPr>
-          <w:lang w:val="en-US"/>
-        </w:rPr>
-        <w:t>.</w:t>
-      </w:r>
-    </w:p>
-    <w:p>
-      <w:pPr>
-        <w:rPr>
-          <w:lang w:val="en-US"/>
-        </w:rPr>
-      </w:pPr>
-    </w:p>
-    <w:p>
-      <w:pPr>
-        <w:rPr>
-          <w:b/>
-          <w:lang w:val="en-US"/>
-        </w:rPr>
-      </w:pPr>
-      <w:r>
-        <w:rPr>
-          <w:b/>
-          <w:lang w:val="en-US"/>
-        </w:rPr>
-        <w:t>Additional information for JMX monitoring:</w:t>
-      </w:r>
-    </w:p>
-    <w:p>
-      <w:pPr>
-        <w:rPr>
-          <w:lang w:val="en-US"/>
-        </w:rPr>
-      </w:pPr>
-      <w:r>
-        <w:rPr>
-          <w:lang w:val="en-US"/>
-        </w:rPr>
-        <w:t>When JMX monitoring is</w:t>
-      </w:r>
-      <w:r>
-        <w:rPr>
-          <w:lang w:val="en-US"/>
-        </w:rPr>
-        <w:t xml:space="preserve"> activated, be sure to activate the JMX monitoring port on your web application server</w:t>
-      </w:r>
-      <w:r>
-        <w:rPr>
-          <w:lang w:val="en-US"/>
-        </w:rPr>
-        <w:t>.</w:t>
-      </w:r>
-    </w:p>
-    <w:p>
-      <w:pPr>
-        <w:rPr>
-          <w:lang w:val="en-US"/>
-        </w:rPr>
-      </w:pPr>
-    </w:p>
-    <w:p>
-      <w:pPr>
-        <w:rPr>
-          <w:b/>
-          <w:lang w:val="en-US"/>
-        </w:rPr>
-      </w:pPr>
-      <w:r>
-        <w:rPr>
-          <w:b/>
-          <w:lang w:val="en-US"/>
-        </w:rPr>
-        <w:t xml:space="preserve">Note: </w:t>
-      </w:r>
-    </w:p>
-    <w:p>
-      <w:pPr>
-        <w:rPr>
-          <w:b/>
-          <w:lang w:val="en-US"/>
-        </w:rPr>
-      </w:pPr>
-      <w:r>
-        <w:rPr>
-          <w:b/>
-          <w:lang w:val="en-US"/>
-        </w:rPr>
-        <w:t xml:space="preserve">The </w:t>
-      </w:r>
-      <w:proofErr w:type="spellStart"/>
-      <w:r>
-        <w:rPr>
-          <w:b/>
+      <w:r>
+        <w:rPr>
           <w:lang w:val="en-US"/>
         </w:rPr>
         <w:t>domibus</w:t>
       </w:r>
       <w:r>
         <w:rPr>
-          <w:b/>
-          <w:lang w:val="en-US"/>
-        </w:rPr>
-        <w:t>WebAdmin</w:t>
-      </w:r>
-      <w:proofErr w:type="spellEnd"/>
-      <w:r>
-        <w:rPr>
-          <w:b/>
-          <w:lang w:val="en-US"/>
-        </w:rPr>
-        <w:t xml:space="preserve"> can be configured to query its information from JMX, REST or directly from database, so exposing on</w:t>
-      </w:r>
-      <w:r>
-        <w:rPr>
-          <w:b/>
-          <w:lang w:val="en-US"/>
-        </w:rPr>
-        <w:t>e</w:t>
-      </w:r>
-      <w:r>
-        <w:rPr>
-          <w:b/>
-          <w:lang w:val="en-US"/>
-        </w:rPr>
-        <w:t xml:space="preserve"> o</w:t>
-      </w:r>
-      <w:r>
-        <w:rPr>
-          <w:b/>
-          <w:lang w:val="en-US"/>
-        </w:rPr>
-        <w:t>f</w:t>
-      </w:r>
-      <w:r>
-        <w:rPr>
-          <w:b/>
-          <w:lang w:val="en-US"/>
-        </w:rPr>
-        <w:t xml:space="preserve"> the mentioned interfaces is not necessary for running the </w:t>
-      </w:r>
-      <w:proofErr w:type="spellStart"/>
-      <w:r>
-        <w:rPr>
-          <w:b/>
-          <w:lang w:val="en-US"/>
-        </w:rPr>
-        <w:t>WebAdmin</w:t>
-      </w:r>
-      <w:proofErr w:type="spellEnd"/>
-      <w:r>
-        <w:rPr>
-          <w:b/>
-          <w:lang w:val="en-US"/>
-        </w:rPr>
-        <w:t>.</w:t>
-      </w:r>
-    </w:p>
-    <w:p>
-      <w:pPr>
-        <w:rPr>
-          <w:b/>
-          <w:lang w:val="en-US"/>
-        </w:rPr>
-      </w:pPr>
-      <w:r>
-        <w:rPr>
-          <w:b/>
-          <w:lang w:val="en-US"/>
-        </w:rPr>
-        <w:t xml:space="preserve">Additional information for the national connector monitoring information can be found in the </w:t>
-      </w:r>
-      <w:r>
-        <w:rPr>
-          <w:b/>
-          <w:lang w:val="en-US"/>
-        </w:rPr>
-        <w:t>domibus</w:t>
-      </w:r>
-      <w:r>
-        <w:rPr>
-          <w:b/>
-          <w:lang w:val="en-US"/>
-        </w:rPr>
-        <w:t>Connector_Monitoring_Interfaces.doc file.</w:t>
-      </w:r>
-    </w:p>
-    <w:p>
-      <w:pPr>
-        <w:rPr>
-          <w:lang w:val="en-US"/>
-        </w:rPr>
-      </w:pPr>
-    </w:p>
-    <w:p>
-      <w:pPr>
-        <w:pStyle w:val="berschrift1"/>
-        <w:rPr>
-          <w:lang w:val="en-US"/>
-        </w:rPr>
-      </w:pPr>
-      <w:proofErr w:type="spellStart"/>
-      <w:proofErr w:type="gramStart"/>
-      <w:r>
-        <w:rPr>
-          <w:lang w:val="en-US"/>
-        </w:rPr>
-        <w:t>domibus</w:t>
-      </w:r>
-      <w:r>
-        <w:rPr>
-          <w:lang w:val="en-US"/>
-        </w:rPr>
-        <w:t>WebAdmin</w:t>
-      </w:r>
-      <w:proofErr w:type="spellEnd"/>
-      <w:proofErr w:type="gramEnd"/>
-      <w:r>
-        <w:rPr>
-          <w:lang w:val="en-US"/>
-        </w:rPr>
-        <w:t xml:space="preserve"> installation</w:t>
-      </w:r>
-    </w:p>
-    <w:p>
-      <w:pPr>
-        <w:rPr>
-          <w:lang w:val="en-US"/>
-        </w:rPr>
-      </w:pPr>
-    </w:p>
-    <w:p>
-      <w:pPr>
-        <w:pStyle w:val="berschrift3"/>
-        <w:rPr>
-          <w:lang w:val="en-US"/>
-        </w:rPr>
-      </w:pPr>
-      <w:r>
-        <w:rPr>
-          <w:lang w:val="en-US"/>
-        </w:rPr>
-        <w:t>Provided packages</w:t>
-      </w:r>
-    </w:p>
-    <w:p>
-      <w:pPr>
-        <w:rPr>
-          <w:lang w:val="en-US"/>
-        </w:rPr>
-      </w:pPr>
-      <w:r>
-        <w:rPr>
-          <w:lang w:val="en-US"/>
-        </w:rPr>
-        <w:t xml:space="preserve">The </w:t>
-      </w:r>
-      <w:proofErr w:type="spellStart"/>
-      <w:r>
-        <w:rPr>
-          <w:lang w:val="en-US"/>
-        </w:rPr>
-        <w:t>domibus</w:t>
-      </w:r>
-      <w:r>
-        <w:rPr>
-          <w:lang w:val="en-US"/>
-        </w:rPr>
-        <w:t>WebAdmin</w:t>
-      </w:r>
-      <w:proofErr w:type="spellEnd"/>
-      <w:r>
-        <w:rPr>
-          <w:lang w:val="en-US"/>
-        </w:rPr>
-        <w:t xml:space="preserve"> can either be built either by maven or directly be used by the shipped war and zip file</w:t>
+          <w:lang w:val="en-US"/>
+        </w:rPr>
+        <w:t>WebAdmin can either be built either by maven or directly be used by the shipped war and zip file</w:t>
       </w:r>
       <w:r>
         <w:rPr>
@@ -655,14 +858,7 @@
         <w:rPr>
           <w:lang w:val="en-US"/>
         </w:rPr>
-        <w:t>https://secure.e-codex.eu/nexus</w:t>
-      </w:r>
-      <w:proofErr w:type="gramStart"/>
-      <w:r>
-        <w:rPr>
-          <w:lang w:val="en-US"/>
-        </w:rPr>
-        <w:t>/</w:t>
+        <w:t>https://secure.e-codex.eu/nexus/</w:t>
       </w:r>
       <w:r>
         <w:rPr>
@@ -676,7 +872,6 @@
         </w:rPr>
         <w:t>:</w:t>
       </w:r>
-      <w:proofErr w:type="gramEnd"/>
     </w:p>
     <w:p>
       <w:pPr>
@@ -689,40 +884,17 @@
           <w:lang w:val="en-US"/>
         </w:rPr>
       </w:pPr>
-      <w:proofErr w:type="spellStart"/>
-      <w:r>
-        <w:rPr>
-          <w:lang w:val="en-US"/>
-        </w:rPr>
-        <w:lastRenderedPageBreak/>
+      <w:r>
+        <w:rPr>
+          <w:lang w:val="en-US"/>
+        </w:rPr>
         <w:t>domibus</w:t>
       </w:r>
       <w:r>
         <w:rPr>
           <w:lang w:val="en-US"/>
         </w:rPr>
-        <w:t>WebAdmin</w:t>
-      </w:r>
-      <w:proofErr w:type="spellEnd"/>
-      <w:r>
-        <w:rPr>
-          <w:lang w:val="en-US"/>
-        </w:rPr>
-        <w:t>[</w:t>
-      </w:r>
-      <w:proofErr w:type="spellStart"/>
-      <w:r>
-        <w:rPr>
-          <w:lang w:val="en-US"/>
-        </w:rPr>
-        <w:t>ArtifactId</w:t>
-      </w:r>
-      <w:proofErr w:type="spellEnd"/>
-      <w:r>
-        <w:rPr>
-          <w:lang w:val="en-US"/>
-        </w:rPr>
-        <w:t>].war</w:t>
+        <w:t>WebAdmin[ArtifactId].war</w:t>
       </w:r>
     </w:p>
     <w:p>
@@ -762,20 +934,12 @@
           <w:lang w:val="en-US"/>
         </w:rPr>
       </w:pPr>
-    </w:p>
-    <w:p>
-      <w:pPr>
-        <w:rPr>
-          <w:lang w:val="en-US"/>
-        </w:rPr>
-      </w:pPr>
       <w:r>
         <w:rPr>
           <w:lang w:val="en-US"/>
         </w:rPr>
         <w:t xml:space="preserve">The zip file contains the collected information needed to run and configure the </w:t>
       </w:r>
-      <w:proofErr w:type="spellStart"/>
       <w:r>
         <w:rPr>
           <w:lang w:val="en-US"/>
@@ -786,22 +950,8 @@
         <w:rPr>
           <w:lang w:val="en-US"/>
         </w:rPr>
-        <w:t>WebAdmin</w:t>
-      </w:r>
-      <w:proofErr w:type="spellEnd"/>
-      <w:r>
-        <w:rPr>
-          <w:lang w:val="en-US"/>
-        </w:rPr>
-        <w:t>:</w:t>
-      </w:r>
-    </w:p>
-    <w:p>
-      <w:pPr>
-        <w:rPr>
-          <w:lang w:val="en-US"/>
-        </w:rPr>
-      </w:pPr>
+        <w:t>WebAdmin:</w:t>
+      </w:r>
     </w:p>
     <w:p>
       <w:pPr>
@@ -856,14 +1006,12 @@
           <w:lang w:val="en-US"/>
         </w:rPr>
       </w:pPr>
-      <w:proofErr w:type="spellStart"/>
       <w:r>
         <w:rPr>
           <w:lang w:val="en-US"/>
         </w:rPr>
         <w:t>dbScripts</w:t>
       </w:r>
-      <w:proofErr w:type="spellEnd"/>
     </w:p>
     <w:p>
       <w:pPr>
@@ -880,21 +1028,7 @@
         <w:rPr>
           <w:lang w:val="en-US"/>
         </w:rPr>
-        <w:t xml:space="preserve">necessary </w:t>
-      </w:r>
-      <w:proofErr w:type="spellStart"/>
-      <w:r>
-        <w:rPr>
-          <w:lang w:val="en-US"/>
-        </w:rPr>
-        <w:t>sql</w:t>
-      </w:r>
-      <w:proofErr w:type="spellEnd"/>
-      <w:r>
-        <w:rPr>
-          <w:lang w:val="en-US"/>
-        </w:rPr>
-        <w:t xml:space="preserve"> scripts for initial use</w:t>
+        <w:t>necessary sql scripts for initial use</w:t>
       </w:r>
     </w:p>
     <w:p>
@@ -973,7 +1107,7 @@
       <w:pPr>
         <w:pStyle w:val="Listenabsatz"/>
         <w:numPr>
-          <w:ilvl w:val="2"/>
+          <w:ilvl w:val="1"/>
           <w:numId w:val="14"/>
         </w:numPr>
         <w:rPr>
@@ -984,14 +1118,14 @@
         <w:rPr>
           <w:lang w:val="en-US"/>
         </w:rPr>
-        <w:t>release-notes</w:t>
+        <w:t>libs</w:t>
       </w:r>
     </w:p>
     <w:p>
       <w:pPr>
         <w:pStyle w:val="Listenabsatz"/>
         <w:numPr>
-          <w:ilvl w:val="3"/>
+          <w:ilvl w:val="2"/>
           <w:numId w:val="14"/>
         </w:numPr>
         <w:rPr>
@@ -1002,7 +1136,25 @@
         <w:rPr>
           <w:lang w:val="en-US"/>
         </w:rPr>
-        <w:t>latest release-notes</w:t>
+        <w:t xml:space="preserve">necessary </w:t>
+      </w:r>
+      <w:r>
+        <w:rPr>
+          <w:lang w:val="en-US"/>
+        </w:rPr>
+        <w:t>dependency libraries</w:t>
+      </w:r>
+      <w:r>
+        <w:rPr>
+          <w:lang w:val="en-US"/>
+        </w:rPr>
+        <w:t xml:space="preserve"> </w:t>
+      </w:r>
+      <w:r>
+        <w:rPr>
+          <w:lang w:val="en-US"/>
+        </w:rPr>
+        <w:t>that cannot be found in a central repository other than e-Codex repository.</w:t>
       </w:r>
     </w:p>
     <w:p>
@@ -1020,51 +1172,7 @@
         <w:rPr>
           <w:lang w:val="en-US"/>
         </w:rPr>
-        <w:t>libs</w:t>
-      </w:r>
-    </w:p>
-    <w:p>
-      <w:pPr>
-        <w:pStyle w:val="Listenabsatz"/>
-        <w:numPr>
-          <w:ilvl w:val="2"/>
-          <w:numId w:val="14"/>
-        </w:numPr>
-        <w:rPr>
-          <w:lang w:val="en-US"/>
-        </w:rPr>
-      </w:pPr>
-      <w:proofErr w:type="gramStart"/>
-      <w:r>
-        <w:rPr>
-          <w:lang w:val="en-US"/>
-        </w:rPr>
-        <w:t>necessary</w:t>
-      </w:r>
-      <w:proofErr w:type="gramEnd"/>
-      <w:r>
-        <w:rPr>
-          <w:lang w:val="en-US"/>
-        </w:rPr>
-        <w:t xml:space="preserve"> </w:t>
-      </w:r>
-      <w:r>
-        <w:rPr>
-          <w:lang w:val="en-US"/>
-        </w:rPr>
-        <w:t>dependency libraries</w:t>
-      </w:r>
-      <w:r>
-        <w:rPr>
-          <w:lang w:val="en-US"/>
-        </w:rPr>
-        <w:t xml:space="preserve"> </w:t>
-      </w:r>
-      <w:r>
-        <w:rPr>
-          <w:lang w:val="en-US"/>
-        </w:rPr>
-        <w:t>that cannot be found in a central repository other than e-Codex repository.</w:t>
+        <w:t>pom.xml</w:t>
       </w:r>
     </w:p>
     <w:p>
@@ -1082,7 +1190,7 @@
         <w:rPr>
           <w:lang w:val="en-US"/>
         </w:rPr>
-        <w:t>pom.xml</w:t>
+        <w:t>domibusWebAdmin.war</w:t>
       </w:r>
     </w:p>
     <w:p>
@@ -1095,8 +1203,12 @@
     </w:p>
     <w:p>
       <w:pPr>
-        <w:pStyle w:val="berschrift3"/>
-        <w:rPr>
+        <w:spacing w:after="200" w:line="276" w:lineRule="auto"/>
+        <w:rPr>
+          <w:b/>
+          <w:kern w:val="28"/>
+          <w:sz w:val="24"/>
+          <w:szCs w:val="28"/>
           <w:lang w:val="en-US"/>
         </w:rPr>
       </w:pPr>
@@ -1104,20 +1216,12 @@
         <w:rPr>
           <w:lang w:val="en-US"/>
         </w:rPr>
-        <w:t xml:space="preserve">Database </w:t>
-      </w:r>
-      <w:r>
-        <w:t>Scripts</w:t>
-      </w:r>
-      <w:r>
-        <w:rPr>
-          <w:lang w:val="en-US"/>
-        </w:rPr>
-        <w:t>:</w:t>
+        <w:br w:type="page"/>
       </w:r>
     </w:p>
     <w:p>
       <w:pPr>
+        <w:pStyle w:val="berschrift3"/>
         <w:rPr>
           <w:lang w:val="en-US"/>
         </w:rPr>
@@ -1126,1161 +1230,74 @@
         <w:rPr>
           <w:lang w:val="en-US"/>
         </w:rPr>
-        <w:t xml:space="preserve">Run the following scripts on </w:t>
-      </w:r>
-      <w:r>
-        <w:rPr>
-          <w:lang w:val="en-US"/>
-        </w:rPr>
-        <w:t xml:space="preserve">the </w:t>
-      </w:r>
-      <w:r>
-        <w:rPr>
-          <w:lang w:val="en-US"/>
-        </w:rPr>
-        <w:t>database</w:t>
-      </w:r>
-      <w:r>
-        <w:rPr>
-          <w:lang w:val="en-US"/>
-        </w:rPr>
-        <w:t xml:space="preserve"> that is used by the </w:t>
-      </w:r>
-      <w:proofErr w:type="spellStart"/>
-      <w:r>
-        <w:rPr>
-          <w:lang w:val="en-US"/>
-        </w:rPr>
-        <w:t>domibusConnector</w:t>
-      </w:r>
-      <w:proofErr w:type="spellEnd"/>
-      <w:r>
-        <w:rPr>
-          <w:lang w:val="en-US"/>
-        </w:rPr>
-        <w:t xml:space="preserve"> you want the </w:t>
-      </w:r>
-      <w:proofErr w:type="spellStart"/>
-      <w:r>
-        <w:rPr>
-          <w:lang w:val="en-US"/>
-        </w:rPr>
-        <w:t>domibusWebAdmin</w:t>
-      </w:r>
-      <w:proofErr w:type="spellEnd"/>
-      <w:r>
-        <w:rPr>
-          <w:lang w:val="en-US"/>
-        </w:rPr>
-        <w:t xml:space="preserve"> to monitor</w:t>
-      </w:r>
-      <w:r>
-        <w:rPr>
-          <w:lang w:val="en-US"/>
-        </w:rPr>
-        <w:t>:</w:t>
+        <w:lastRenderedPageBreak/>
+        <w:t>Deploy</w:t>
       </w:r>
     </w:p>
     <w:p>
       <w:pPr>
-        <w:autoSpaceDE w:val="0"/>
-        <w:autoSpaceDN w:val="0"/>
-        <w:adjustRightInd w:val="0"/>
-        <w:spacing w:after="0" w:line="240" w:lineRule="auto"/>
-        <w:rPr>
-          <w:rFonts w:ascii="Consolas" w:hAnsi="Consolas" w:cs="Consolas"/>
-          <w:lang w:val="de-AT" w:eastAsia="en-US"/>
+        <w:rPr>
+          <w:lang w:val="en-US"/>
         </w:rPr>
       </w:pPr>
       <w:r>
         <w:rPr>
-          <w:rFonts w:ascii="Consolas" w:hAnsi="Consolas" w:cs="Consolas"/>
-          <w:b/>
-          <w:bCs/>
-          <w:color w:val="7F0055"/>
-          <w:lang w:val="de-AT" w:eastAsia="en-US"/>
-        </w:rPr>
-        <w:t>CREATE</w:t>
-      </w:r>
-      <w:r>
-        <w:rPr>
-          <w:rFonts w:ascii="Consolas" w:hAnsi="Consolas" w:cs="Consolas"/>
-          <w:color w:val="000000"/>
-          <w:lang w:val="de-AT" w:eastAsia="en-US"/>
-        </w:rPr>
-        <w:t xml:space="preserve"> </w:t>
-      </w:r>
-      <w:r>
-        <w:rPr>
-          <w:rFonts w:ascii="Consolas" w:hAnsi="Consolas" w:cs="Consolas"/>
-          <w:b/>
-          <w:bCs/>
-          <w:color w:val="7F0055"/>
-          <w:lang w:val="de-AT" w:eastAsia="en-US"/>
-        </w:rPr>
-        <w:t>TABLE</w:t>
-      </w:r>
-      <w:r>
-        <w:rPr>
-          <w:rFonts w:ascii="Consolas" w:hAnsi="Consolas" w:cs="Consolas"/>
-          <w:color w:val="000000"/>
-          <w:lang w:val="de-AT" w:eastAsia="en-US"/>
-        </w:rPr>
-        <w:t xml:space="preserve"> DOMIBUS_WEBADMIN_USER (</w:t>
+          <w:lang w:val="en-US"/>
+        </w:rPr>
+        <w:t xml:space="preserve">After deploying </w:t>
+      </w:r>
+      <w:r>
+        <w:rPr>
+          <w:lang w:val="en-US"/>
+        </w:rPr>
+        <w:t xml:space="preserve">the </w:t>
+      </w:r>
+      <w:r>
+        <w:rPr>
+          <w:lang w:val="en-US"/>
+        </w:rPr>
+        <w:t>domibus</w:t>
+      </w:r>
+      <w:r>
+        <w:rPr>
+          <w:lang w:val="en-US"/>
+        </w:rPr>
+        <w:t xml:space="preserve">Webadmin.war file to your application server, the </w:t>
+      </w:r>
+      <w:r>
+        <w:rPr>
+          <w:lang w:val="en-US"/>
+        </w:rPr>
+        <w:t>domibus</w:t>
+      </w:r>
+      <w:r>
+        <w:rPr>
+          <w:lang w:val="en-US"/>
+        </w:rPr>
+        <w:t>WebAdmin should be accessible under the following url:</w:t>
       </w:r>
     </w:p>
     <w:p>
       <w:pPr>
-        <w:autoSpaceDE w:val="0"/>
-        <w:autoSpaceDN w:val="0"/>
-        <w:adjustRightInd w:val="0"/>
-        <w:spacing w:after="0" w:line="240" w:lineRule="auto"/>
-        <w:rPr>
-          <w:rFonts w:ascii="Consolas" w:hAnsi="Consolas" w:cs="Consolas"/>
-          <w:lang w:val="de-AT" w:eastAsia="en-US"/>
-        </w:rPr>
-      </w:pPr>
-      <w:r>
-        <w:rPr>
-          <w:rFonts w:ascii="Consolas" w:hAnsi="Consolas" w:cs="Consolas"/>
-          <w:color w:val="000000"/>
-          <w:lang w:val="de-AT" w:eastAsia="en-US"/>
-        </w:rPr>
-        <w:t xml:space="preserve">  USERNAME  VARCHAR2(30)  </w:t>
-      </w:r>
-      <w:r>
-        <w:rPr>
-          <w:rFonts w:ascii="Consolas" w:hAnsi="Consolas" w:cs="Consolas"/>
-          <w:b/>
-          <w:bCs/>
-          <w:color w:val="7F0055"/>
-          <w:lang w:val="de-AT" w:eastAsia="en-US"/>
-        </w:rPr>
-        <w:t>NOT</w:t>
-      </w:r>
-      <w:r>
-        <w:rPr>
-          <w:rFonts w:ascii="Consolas" w:hAnsi="Consolas" w:cs="Consolas"/>
-          <w:color w:val="000000"/>
-          <w:lang w:val="de-AT" w:eastAsia="en-US"/>
-        </w:rPr>
-        <w:t xml:space="preserve"> </w:t>
-      </w:r>
-      <w:r>
-        <w:rPr>
-          <w:rFonts w:ascii="Consolas" w:hAnsi="Consolas" w:cs="Consolas"/>
-          <w:b/>
-          <w:bCs/>
-          <w:color w:val="4000C8"/>
-          <w:lang w:val="de-AT" w:eastAsia="en-US"/>
-        </w:rPr>
-        <w:t>NULL</w:t>
-      </w:r>
-      <w:r>
-        <w:rPr>
-          <w:rFonts w:ascii="Consolas" w:hAnsi="Consolas" w:cs="Consolas"/>
-          <w:color w:val="000000"/>
-          <w:lang w:val="de-AT" w:eastAsia="en-US"/>
-        </w:rPr>
-        <w:t>,</w:t>
-      </w:r>
-    </w:p>
-    <w:p>
-      <w:pPr>
-        <w:autoSpaceDE w:val="0"/>
-        <w:autoSpaceDN w:val="0"/>
-        <w:adjustRightInd w:val="0"/>
-        <w:spacing w:after="0" w:line="240" w:lineRule="auto"/>
-        <w:rPr>
-          <w:rFonts w:ascii="Consolas" w:hAnsi="Consolas" w:cs="Consolas"/>
-          <w:lang w:val="de-AT" w:eastAsia="en-US"/>
-        </w:rPr>
-      </w:pPr>
-      <w:r>
-        <w:rPr>
-          <w:rFonts w:ascii="Consolas" w:hAnsi="Consolas" w:cs="Consolas"/>
-          <w:color w:val="000000"/>
-          <w:lang w:val="de-AT" w:eastAsia="en-US"/>
-        </w:rPr>
-        <w:t xml:space="preserve">  PASSWORD  VARCHAR2(150)  </w:t>
-      </w:r>
-      <w:r>
-        <w:rPr>
-          <w:rFonts w:ascii="Consolas" w:hAnsi="Consolas" w:cs="Consolas"/>
-          <w:b/>
-          <w:bCs/>
-          <w:color w:val="7F0055"/>
-          <w:lang w:val="de-AT" w:eastAsia="en-US"/>
-        </w:rPr>
-        <w:t>NOT</w:t>
-      </w:r>
-      <w:r>
-        <w:rPr>
-          <w:rFonts w:ascii="Consolas" w:hAnsi="Consolas" w:cs="Consolas"/>
-          <w:color w:val="000000"/>
-          <w:lang w:val="de-AT" w:eastAsia="en-US"/>
-        </w:rPr>
-        <w:t xml:space="preserve"> </w:t>
-      </w:r>
-      <w:r>
-        <w:rPr>
-          <w:rFonts w:ascii="Consolas" w:hAnsi="Consolas" w:cs="Consolas"/>
-          <w:b/>
-          <w:bCs/>
-          <w:color w:val="4000C8"/>
-          <w:lang w:val="de-AT" w:eastAsia="en-US"/>
-        </w:rPr>
-        <w:t>NULL</w:t>
-      </w:r>
-      <w:r>
-        <w:rPr>
-          <w:rFonts w:ascii="Consolas" w:hAnsi="Consolas" w:cs="Consolas"/>
-          <w:color w:val="000000"/>
-          <w:lang w:val="de-AT" w:eastAsia="en-US"/>
-        </w:rPr>
-        <w:t>,</w:t>
-      </w:r>
-    </w:p>
-    <w:p>
-      <w:pPr>
-        <w:autoSpaceDE w:val="0"/>
-        <w:autoSpaceDN w:val="0"/>
-        <w:adjustRightInd w:val="0"/>
-        <w:spacing w:after="0" w:line="240" w:lineRule="auto"/>
-        <w:rPr>
-          <w:rFonts w:ascii="Consolas" w:hAnsi="Consolas" w:cs="Consolas"/>
-          <w:lang w:val="de-AT" w:eastAsia="en-US"/>
-        </w:rPr>
-      </w:pPr>
-      <w:r>
-        <w:rPr>
-          <w:rFonts w:ascii="Consolas" w:hAnsi="Consolas" w:cs="Consolas"/>
-          <w:color w:val="000000"/>
-          <w:lang w:val="de-AT" w:eastAsia="en-US"/>
-        </w:rPr>
-        <w:t xml:space="preserve">  SALT VARCHAR2(64) </w:t>
-      </w:r>
-      <w:r>
-        <w:rPr>
-          <w:rFonts w:ascii="Consolas" w:hAnsi="Consolas" w:cs="Consolas"/>
-          <w:b/>
-          <w:bCs/>
-          <w:color w:val="7F0055"/>
-          <w:lang w:val="de-AT" w:eastAsia="en-US"/>
-        </w:rPr>
-        <w:t>NOT</w:t>
-      </w:r>
-      <w:r>
-        <w:rPr>
-          <w:rFonts w:ascii="Consolas" w:hAnsi="Consolas" w:cs="Consolas"/>
-          <w:color w:val="000000"/>
-          <w:lang w:val="de-AT" w:eastAsia="en-US"/>
-        </w:rPr>
-        <w:t xml:space="preserve"> </w:t>
-      </w:r>
-      <w:r>
-        <w:rPr>
-          <w:rFonts w:ascii="Consolas" w:hAnsi="Consolas" w:cs="Consolas"/>
-          <w:b/>
-          <w:bCs/>
-          <w:color w:val="4000C8"/>
-          <w:lang w:val="de-AT" w:eastAsia="en-US"/>
-        </w:rPr>
-        <w:t>NULL</w:t>
-      </w:r>
-      <w:r>
-        <w:rPr>
-          <w:rFonts w:ascii="Consolas" w:hAnsi="Consolas" w:cs="Consolas"/>
-          <w:color w:val="000000"/>
-          <w:lang w:val="de-AT" w:eastAsia="en-US"/>
-        </w:rPr>
-        <w:t>,</w:t>
-      </w:r>
-    </w:p>
-    <w:p>
-      <w:pPr>
-        <w:autoSpaceDE w:val="0"/>
-        <w:autoSpaceDN w:val="0"/>
-        <w:adjustRightInd w:val="0"/>
-        <w:spacing w:after="0" w:line="240" w:lineRule="auto"/>
-        <w:rPr>
-          <w:rFonts w:ascii="Consolas" w:hAnsi="Consolas" w:cs="Consolas"/>
-          <w:lang w:val="de-AT" w:eastAsia="en-US"/>
-        </w:rPr>
-      </w:pPr>
-      <w:r>
-        <w:rPr>
-          <w:rFonts w:ascii="Consolas" w:hAnsi="Consolas" w:cs="Consolas"/>
-          <w:color w:val="000000"/>
-          <w:lang w:val="de-AT" w:eastAsia="en-US"/>
-        </w:rPr>
-        <w:t xml:space="preserve">  ROLE</w:t>
-      </w:r>
-      <w:r>
-        <w:rPr>
-          <w:rFonts w:ascii="Consolas" w:hAnsi="Consolas" w:cs="Consolas"/>
-          <w:color w:val="000000"/>
-          <w:lang w:val="de-AT" w:eastAsia="en-US"/>
-        </w:rPr>
-        <w:tab/>
-        <w:t xml:space="preserve">    VARCHAR2(20) </w:t>
-      </w:r>
-      <w:r>
-        <w:rPr>
-          <w:rFonts w:ascii="Consolas" w:hAnsi="Consolas" w:cs="Consolas"/>
-          <w:b/>
-          <w:bCs/>
-          <w:color w:val="7F0055"/>
-          <w:lang w:val="de-AT" w:eastAsia="en-US"/>
-        </w:rPr>
-        <w:t>NOT</w:t>
-      </w:r>
-      <w:r>
-        <w:rPr>
-          <w:rFonts w:ascii="Consolas" w:hAnsi="Consolas" w:cs="Consolas"/>
-          <w:color w:val="000000"/>
-          <w:lang w:val="de-AT" w:eastAsia="en-US"/>
-        </w:rPr>
-        <w:t xml:space="preserve"> </w:t>
-      </w:r>
-      <w:r>
-        <w:rPr>
-          <w:rFonts w:ascii="Consolas" w:hAnsi="Consolas" w:cs="Consolas"/>
-          <w:b/>
-          <w:bCs/>
-          <w:color w:val="4000C8"/>
-          <w:lang w:val="de-AT" w:eastAsia="en-US"/>
-        </w:rPr>
-        <w:t>NULL</w:t>
-      </w:r>
-      <w:r>
-        <w:rPr>
-          <w:rFonts w:ascii="Consolas" w:hAnsi="Consolas" w:cs="Consolas"/>
-          <w:color w:val="000000"/>
-          <w:lang w:val="de-AT" w:eastAsia="en-US"/>
-        </w:rPr>
-        <w:t>,</w:t>
-      </w:r>
-    </w:p>
-    <w:p>
-      <w:pPr>
-        <w:autoSpaceDE w:val="0"/>
-        <w:autoSpaceDN w:val="0"/>
-        <w:adjustRightInd w:val="0"/>
-        <w:spacing w:after="0" w:line="240" w:lineRule="auto"/>
-        <w:rPr>
-          <w:rFonts w:ascii="Consolas" w:hAnsi="Consolas" w:cs="Consolas"/>
-          <w:lang w:val="de-AT" w:eastAsia="en-US"/>
-        </w:rPr>
-      </w:pPr>
-      <w:r>
-        <w:rPr>
-          <w:rFonts w:ascii="Consolas" w:hAnsi="Consolas" w:cs="Consolas"/>
-          <w:color w:val="000000"/>
-          <w:lang w:val="de-AT" w:eastAsia="en-US"/>
-        </w:rPr>
-        <w:t xml:space="preserve">  </w:t>
-      </w:r>
-      <w:r>
-        <w:rPr>
-          <w:rFonts w:ascii="Consolas" w:hAnsi="Consolas" w:cs="Consolas"/>
-          <w:b/>
-          <w:bCs/>
-          <w:color w:val="7F0055"/>
-          <w:lang w:val="de-AT" w:eastAsia="en-US"/>
-        </w:rPr>
-        <w:t>PRIMARY</w:t>
-      </w:r>
-      <w:r>
-        <w:rPr>
-          <w:rFonts w:ascii="Consolas" w:hAnsi="Consolas" w:cs="Consolas"/>
-          <w:color w:val="000000"/>
-          <w:lang w:val="de-AT" w:eastAsia="en-US"/>
-        </w:rPr>
-        <w:t xml:space="preserve"> </w:t>
-      </w:r>
-      <w:r>
-        <w:rPr>
-          <w:rFonts w:ascii="Consolas" w:hAnsi="Consolas" w:cs="Consolas"/>
-          <w:b/>
-          <w:bCs/>
-          <w:color w:val="7F0055"/>
-          <w:lang w:val="de-AT" w:eastAsia="en-US"/>
-        </w:rPr>
-        <w:t>KEY</w:t>
-      </w:r>
-      <w:r>
-        <w:rPr>
-          <w:rFonts w:ascii="Consolas" w:hAnsi="Consolas" w:cs="Consolas"/>
-          <w:color w:val="000000"/>
-          <w:lang w:val="de-AT" w:eastAsia="en-US"/>
-        </w:rPr>
-        <w:t xml:space="preserve"> (USERNAME)</w:t>
-      </w:r>
-    </w:p>
-    <w:p>
-      <w:pPr>
-        <w:autoSpaceDE w:val="0"/>
-        <w:autoSpaceDN w:val="0"/>
-        <w:adjustRightInd w:val="0"/>
-        <w:spacing w:after="0" w:line="240" w:lineRule="auto"/>
-        <w:rPr>
-          <w:rFonts w:ascii="Consolas" w:hAnsi="Consolas" w:cs="Consolas"/>
-          <w:lang w:val="de-AT" w:eastAsia="en-US"/>
-        </w:rPr>
-      </w:pPr>
-      <w:r>
-        <w:rPr>
-          <w:rFonts w:ascii="Consolas" w:hAnsi="Consolas" w:cs="Consolas"/>
-          <w:color w:val="000000"/>
-          <w:lang w:val="de-AT" w:eastAsia="en-US"/>
-        </w:rPr>
-        <w:t>);</w:t>
-      </w:r>
-    </w:p>
-    <w:p>
-      <w:pPr>
-        <w:autoSpaceDE w:val="0"/>
-        <w:autoSpaceDN w:val="0"/>
-        <w:adjustRightInd w:val="0"/>
-        <w:spacing w:after="0" w:line="240" w:lineRule="auto"/>
-        <w:rPr>
-          <w:rFonts w:ascii="Consolas" w:hAnsi="Consolas" w:cs="Consolas"/>
-          <w:lang w:val="de-AT" w:eastAsia="en-US"/>
+        <w:rPr>
+          <w:lang w:val="en-US"/>
         </w:rPr>
       </w:pPr>
     </w:p>
     <w:p>
       <w:pPr>
-        <w:autoSpaceDE w:val="0"/>
-        <w:autoSpaceDN w:val="0"/>
-        <w:adjustRightInd w:val="0"/>
-        <w:spacing w:after="0" w:line="240" w:lineRule="auto"/>
-        <w:rPr>
-          <w:rFonts w:ascii="Consolas" w:hAnsi="Consolas" w:cs="Consolas"/>
-          <w:lang w:val="de-AT" w:eastAsia="en-US"/>
-        </w:rPr>
-      </w:pPr>
-      <w:r>
-        <w:rPr>
-          <w:rFonts w:ascii="Consolas" w:hAnsi="Consolas" w:cs="Consolas"/>
-          <w:b/>
-          <w:bCs/>
-          <w:color w:val="7F0055"/>
-          <w:lang w:val="de-AT" w:eastAsia="en-US"/>
-        </w:rPr>
-        <w:t>INSERT</w:t>
-      </w:r>
-      <w:r>
-        <w:rPr>
-          <w:rFonts w:ascii="Consolas" w:hAnsi="Consolas" w:cs="Consolas"/>
-          <w:color w:val="000000"/>
-          <w:lang w:val="de-AT" w:eastAsia="en-US"/>
-        </w:rPr>
-        <w:t xml:space="preserve"> </w:t>
-      </w:r>
-      <w:r>
-        <w:rPr>
-          <w:rFonts w:ascii="Consolas" w:hAnsi="Consolas" w:cs="Consolas"/>
-          <w:b/>
-          <w:bCs/>
-          <w:color w:val="7F0055"/>
-          <w:lang w:val="de-AT" w:eastAsia="en-US"/>
-        </w:rPr>
-        <w:t>INTO</w:t>
-      </w:r>
-      <w:r>
-        <w:rPr>
-          <w:rFonts w:ascii="Consolas" w:hAnsi="Consolas" w:cs="Consolas"/>
-          <w:color w:val="000000"/>
-          <w:lang w:val="de-AT" w:eastAsia="en-US"/>
-        </w:rPr>
-        <w:t xml:space="preserve"> DOMIBUS_WEBADMIN_USER (USERNAME, PASSWORD, SALT, ROLE) </w:t>
-      </w:r>
-      <w:r>
-        <w:rPr>
-          <w:rFonts w:ascii="Consolas" w:hAnsi="Consolas" w:cs="Consolas"/>
-          <w:b/>
-          <w:bCs/>
-          <w:color w:val="7F0055"/>
-          <w:lang w:val="de-AT" w:eastAsia="en-US"/>
-        </w:rPr>
-        <w:t>VALUES</w:t>
-      </w:r>
-      <w:r>
-        <w:rPr>
-          <w:rFonts w:ascii="Consolas" w:hAnsi="Consolas" w:cs="Consolas"/>
-          <w:color w:val="000000"/>
-          <w:lang w:val="de-AT" w:eastAsia="en-US"/>
-        </w:rPr>
-        <w:t xml:space="preserve"> (</w:t>
-      </w:r>
-      <w:r>
-        <w:rPr>
-          <w:rFonts w:ascii="Consolas" w:hAnsi="Consolas" w:cs="Consolas"/>
-          <w:color w:val="0000FF"/>
-          <w:lang w:val="de-AT" w:eastAsia="en-US"/>
-        </w:rPr>
-        <w:t>'</w:t>
-      </w:r>
-      <w:proofErr w:type="spellStart"/>
-      <w:r>
-        <w:rPr>
-          <w:rFonts w:ascii="Consolas" w:hAnsi="Consolas" w:cs="Consolas"/>
-          <w:color w:val="0000FF"/>
-          <w:lang w:val="de-AT" w:eastAsia="en-US"/>
-        </w:rPr>
-        <w:t>admin</w:t>
-      </w:r>
-      <w:proofErr w:type="spellEnd"/>
-      <w:r>
-        <w:rPr>
-          <w:rFonts w:ascii="Consolas" w:hAnsi="Consolas" w:cs="Consolas"/>
-          <w:color w:val="0000FF"/>
-          <w:lang w:val="de-AT" w:eastAsia="en-US"/>
-        </w:rPr>
-        <w:t>'</w:t>
-      </w:r>
-      <w:r>
-        <w:rPr>
-          <w:rFonts w:ascii="Consolas" w:hAnsi="Consolas" w:cs="Consolas"/>
-          <w:color w:val="000000"/>
-          <w:lang w:val="de-AT" w:eastAsia="en-US"/>
-        </w:rPr>
-        <w:t xml:space="preserve">, </w:t>
-      </w:r>
-      <w:r>
-        <w:rPr>
-          <w:rFonts w:ascii="Consolas" w:hAnsi="Consolas" w:cs="Consolas"/>
-          <w:color w:val="0000FF"/>
-          <w:lang w:val="de-AT" w:eastAsia="en-US"/>
-        </w:rPr>
-        <w:t>'2bf5e637d0d82a75ca43e3be85df2c23febffc0cc221f5e010937005df478a19b5eaab59fe7e4e97f6b43ba648c169effd432e19817f386987d058c239236306'</w:t>
-      </w:r>
-      <w:r>
-        <w:rPr>
-          <w:rFonts w:ascii="Consolas" w:hAnsi="Consolas" w:cs="Consolas"/>
-          <w:color w:val="000000"/>
-          <w:lang w:val="de-AT" w:eastAsia="en-US"/>
-        </w:rPr>
-        <w:t xml:space="preserve">, </w:t>
-      </w:r>
-      <w:r>
-        <w:rPr>
-          <w:rFonts w:ascii="Consolas" w:hAnsi="Consolas" w:cs="Consolas"/>
-          <w:color w:val="0000FF"/>
-          <w:lang w:val="de-AT" w:eastAsia="en-US"/>
-        </w:rPr>
-        <w:t>'5b424031616564356639'</w:t>
-      </w:r>
-      <w:r>
-        <w:rPr>
-          <w:rFonts w:ascii="Consolas" w:hAnsi="Consolas" w:cs="Consolas"/>
-          <w:color w:val="000000"/>
-          <w:lang w:val="de-AT" w:eastAsia="en-US"/>
-        </w:rPr>
-        <w:t xml:space="preserve">, </w:t>
-      </w:r>
-      <w:r>
-        <w:rPr>
-          <w:rFonts w:ascii="Consolas" w:hAnsi="Consolas" w:cs="Consolas"/>
-          <w:color w:val="0000FF"/>
-          <w:lang w:val="de-AT" w:eastAsia="en-US"/>
-        </w:rPr>
-        <w:t>'</w:t>
-      </w:r>
-      <w:proofErr w:type="spellStart"/>
-      <w:r>
-        <w:rPr>
-          <w:rFonts w:ascii="Consolas" w:hAnsi="Consolas" w:cs="Consolas"/>
-          <w:color w:val="0000FF"/>
-          <w:lang w:val="de-AT" w:eastAsia="en-US"/>
-        </w:rPr>
-        <w:t>admin</w:t>
-      </w:r>
-      <w:proofErr w:type="spellEnd"/>
-      <w:r>
-        <w:rPr>
-          <w:rFonts w:ascii="Consolas" w:hAnsi="Consolas" w:cs="Consolas"/>
-          <w:color w:val="0000FF"/>
-          <w:lang w:val="de-AT" w:eastAsia="en-US"/>
-        </w:rPr>
-        <w:t>'</w:t>
-      </w:r>
-      <w:r>
-        <w:rPr>
-          <w:rFonts w:ascii="Consolas" w:hAnsi="Consolas" w:cs="Consolas"/>
-          <w:color w:val="000000"/>
-          <w:lang w:val="de-AT" w:eastAsia="en-US"/>
-        </w:rPr>
-        <w:t>);</w:t>
-      </w:r>
-    </w:p>
-    <w:p>
-      <w:pPr>
-        <w:autoSpaceDE w:val="0"/>
-        <w:autoSpaceDN w:val="0"/>
-        <w:adjustRightInd w:val="0"/>
-        <w:spacing w:after="0" w:line="240" w:lineRule="auto"/>
-        <w:rPr>
-          <w:rFonts w:ascii="Consolas" w:hAnsi="Consolas" w:cs="Consolas"/>
-          <w:lang w:val="de-AT" w:eastAsia="en-US"/>
-        </w:rPr>
-      </w:pPr>
-    </w:p>
-    <w:p>
-      <w:pPr>
-        <w:autoSpaceDE w:val="0"/>
-        <w:autoSpaceDN w:val="0"/>
-        <w:adjustRightInd w:val="0"/>
-        <w:spacing w:after="0" w:line="240" w:lineRule="auto"/>
-        <w:rPr>
-          <w:rFonts w:ascii="Consolas" w:hAnsi="Consolas" w:cs="Consolas"/>
-          <w:lang w:val="de-AT" w:eastAsia="en-US"/>
-        </w:rPr>
-      </w:pPr>
-    </w:p>
-    <w:p>
-      <w:pPr>
-        <w:autoSpaceDE w:val="0"/>
-        <w:autoSpaceDN w:val="0"/>
-        <w:adjustRightInd w:val="0"/>
-        <w:spacing w:after="0" w:line="240" w:lineRule="auto"/>
-        <w:rPr>
-          <w:rFonts w:ascii="Consolas" w:hAnsi="Consolas" w:cs="Consolas"/>
-          <w:lang w:val="de-AT" w:eastAsia="en-US"/>
-        </w:rPr>
-      </w:pPr>
-      <w:r>
-        <w:rPr>
-          <w:rFonts w:ascii="Consolas" w:hAnsi="Consolas" w:cs="Consolas"/>
-          <w:b/>
-          <w:bCs/>
-          <w:color w:val="7F0055"/>
-          <w:lang w:val="de-AT" w:eastAsia="en-US"/>
-        </w:rPr>
-        <w:t>CREATE</w:t>
-      </w:r>
-      <w:r>
-        <w:rPr>
-          <w:rFonts w:ascii="Consolas" w:hAnsi="Consolas" w:cs="Consolas"/>
-          <w:color w:val="000000"/>
-          <w:lang w:val="de-AT" w:eastAsia="en-US"/>
-        </w:rPr>
-        <w:t xml:space="preserve"> </w:t>
-      </w:r>
-      <w:r>
-        <w:rPr>
-          <w:rFonts w:ascii="Consolas" w:hAnsi="Consolas" w:cs="Consolas"/>
-          <w:b/>
-          <w:bCs/>
-          <w:color w:val="7F0055"/>
-          <w:lang w:val="de-AT" w:eastAsia="en-US"/>
-        </w:rPr>
-        <w:t>TABLE</w:t>
-      </w:r>
-      <w:r>
-        <w:rPr>
-          <w:rFonts w:ascii="Consolas" w:hAnsi="Consolas" w:cs="Consolas"/>
-          <w:color w:val="000000"/>
-          <w:lang w:val="de-AT" w:eastAsia="en-US"/>
-        </w:rPr>
-        <w:t xml:space="preserve"> DOMIBUS_WEBADMIN_PROPERTIES (</w:t>
-      </w:r>
-    </w:p>
-    <w:p>
-      <w:pPr>
-        <w:autoSpaceDE w:val="0"/>
-        <w:autoSpaceDN w:val="0"/>
-        <w:adjustRightInd w:val="0"/>
-        <w:spacing w:after="0" w:line="240" w:lineRule="auto"/>
-        <w:rPr>
-          <w:rFonts w:ascii="Consolas" w:hAnsi="Consolas" w:cs="Consolas"/>
-          <w:lang w:val="de-AT" w:eastAsia="en-US"/>
-        </w:rPr>
-      </w:pPr>
-      <w:r>
-        <w:rPr>
-          <w:rFonts w:ascii="Consolas" w:hAnsi="Consolas" w:cs="Consolas"/>
-          <w:color w:val="000000"/>
-          <w:lang w:val="de-AT" w:eastAsia="en-US"/>
-        </w:rPr>
-        <w:t xml:space="preserve">  PROPERTIES_KEY  VARCHAR2(30)  </w:t>
-      </w:r>
-      <w:r>
-        <w:rPr>
-          <w:rFonts w:ascii="Consolas" w:hAnsi="Consolas" w:cs="Consolas"/>
-          <w:b/>
-          <w:bCs/>
-          <w:color w:val="7F0055"/>
-          <w:lang w:val="de-AT" w:eastAsia="en-US"/>
-        </w:rPr>
-        <w:t>NOT</w:t>
-      </w:r>
-      <w:r>
-        <w:rPr>
-          <w:rFonts w:ascii="Consolas" w:hAnsi="Consolas" w:cs="Consolas"/>
-          <w:color w:val="000000"/>
-          <w:lang w:val="de-AT" w:eastAsia="en-US"/>
-        </w:rPr>
-        <w:t xml:space="preserve"> </w:t>
-      </w:r>
-      <w:r>
-        <w:rPr>
-          <w:rFonts w:ascii="Consolas" w:hAnsi="Consolas" w:cs="Consolas"/>
-          <w:b/>
-          <w:bCs/>
-          <w:color w:val="4000C8"/>
-          <w:lang w:val="de-AT" w:eastAsia="en-US"/>
-        </w:rPr>
-        <w:t>NULL</w:t>
-      </w:r>
-      <w:r>
-        <w:rPr>
-          <w:rFonts w:ascii="Consolas" w:hAnsi="Consolas" w:cs="Consolas"/>
-          <w:color w:val="000000"/>
-          <w:lang w:val="de-AT" w:eastAsia="en-US"/>
-        </w:rPr>
-        <w:t>,</w:t>
-      </w:r>
-    </w:p>
-    <w:p>
-      <w:pPr>
-        <w:autoSpaceDE w:val="0"/>
-        <w:autoSpaceDN w:val="0"/>
-        <w:adjustRightInd w:val="0"/>
-        <w:spacing w:after="0" w:line="240" w:lineRule="auto"/>
-        <w:rPr>
-          <w:rFonts w:ascii="Consolas" w:hAnsi="Consolas" w:cs="Consolas"/>
-          <w:lang w:val="de-AT" w:eastAsia="en-US"/>
-        </w:rPr>
-      </w:pPr>
-      <w:r>
-        <w:rPr>
-          <w:rFonts w:ascii="Consolas" w:hAnsi="Consolas" w:cs="Consolas"/>
-          <w:color w:val="000000"/>
-          <w:lang w:val="de-AT" w:eastAsia="en-US"/>
-        </w:rPr>
-        <w:t xml:space="preserve">  PROPERTIES_VALUE  VARCHAR2(100),</w:t>
-      </w:r>
-    </w:p>
-    <w:p>
-      <w:pPr>
-        <w:autoSpaceDE w:val="0"/>
-        <w:autoSpaceDN w:val="0"/>
-        <w:adjustRightInd w:val="0"/>
-        <w:spacing w:after="0" w:line="240" w:lineRule="auto"/>
-        <w:rPr>
-          <w:rFonts w:ascii="Consolas" w:hAnsi="Consolas" w:cs="Consolas"/>
-          <w:lang w:val="de-AT" w:eastAsia="en-US"/>
-        </w:rPr>
-      </w:pPr>
-      <w:r>
-        <w:rPr>
-          <w:rFonts w:ascii="Consolas" w:hAnsi="Consolas" w:cs="Consolas"/>
-          <w:color w:val="000000"/>
-          <w:lang w:val="de-AT" w:eastAsia="en-US"/>
-        </w:rPr>
-        <w:t xml:space="preserve">  </w:t>
-      </w:r>
-      <w:r>
-        <w:rPr>
-          <w:rFonts w:ascii="Consolas" w:hAnsi="Consolas" w:cs="Consolas"/>
-          <w:b/>
-          <w:bCs/>
-          <w:color w:val="7F0055"/>
-          <w:lang w:val="de-AT" w:eastAsia="en-US"/>
-        </w:rPr>
-        <w:t>PRIMARY</w:t>
-      </w:r>
-      <w:r>
-        <w:rPr>
-          <w:rFonts w:ascii="Consolas" w:hAnsi="Consolas" w:cs="Consolas"/>
-          <w:color w:val="000000"/>
-          <w:lang w:val="de-AT" w:eastAsia="en-US"/>
-        </w:rPr>
-        <w:t xml:space="preserve"> </w:t>
-      </w:r>
-      <w:r>
-        <w:rPr>
-          <w:rFonts w:ascii="Consolas" w:hAnsi="Consolas" w:cs="Consolas"/>
-          <w:b/>
-          <w:bCs/>
-          <w:color w:val="7F0055"/>
-          <w:lang w:val="de-AT" w:eastAsia="en-US"/>
-        </w:rPr>
-        <w:t>KEY</w:t>
-      </w:r>
-      <w:r>
-        <w:rPr>
-          <w:rFonts w:ascii="Consolas" w:hAnsi="Consolas" w:cs="Consolas"/>
-          <w:color w:val="000000"/>
-          <w:lang w:val="de-AT" w:eastAsia="en-US"/>
-        </w:rPr>
-        <w:t xml:space="preserve"> (PROPERTIES_KEY)</w:t>
-      </w:r>
-    </w:p>
-    <w:p>
-      <w:pPr>
-        <w:autoSpaceDE w:val="0"/>
-        <w:autoSpaceDN w:val="0"/>
-        <w:adjustRightInd w:val="0"/>
-        <w:spacing w:after="0" w:line="240" w:lineRule="auto"/>
-        <w:rPr>
-          <w:rFonts w:ascii="Consolas" w:hAnsi="Consolas" w:cs="Consolas"/>
-          <w:color w:val="000000"/>
-          <w:lang w:val="en-US" w:eastAsia="en-US"/>
-        </w:rPr>
-      </w:pPr>
-      <w:r>
-        <w:rPr>
-          <w:rFonts w:ascii="Consolas" w:hAnsi="Consolas" w:cs="Consolas"/>
-          <w:color w:val="000000"/>
-          <w:lang w:val="de-AT" w:eastAsia="en-US"/>
-        </w:rPr>
-        <w:t>);</w:t>
-      </w:r>
-    </w:p>
-    <w:p>
-      <w:pPr>
-        <w:autoSpaceDE w:val="0"/>
-        <w:autoSpaceDN w:val="0"/>
-        <w:adjustRightInd w:val="0"/>
-        <w:spacing w:after="0" w:line="240" w:lineRule="auto"/>
-        <w:rPr>
-          <w:rFonts w:ascii="Consolas" w:hAnsi="Consolas" w:cs="Consolas"/>
-          <w:color w:val="000000"/>
-          <w:lang w:val="en-US" w:eastAsia="en-US"/>
-        </w:rPr>
-      </w:pPr>
-    </w:p>
-    <w:p>
-      <w:pPr>
-        <w:rPr>
-          <w:lang w:val="en-US"/>
-        </w:rPr>
-      </w:pPr>
-    </w:p>
-    <w:p>
-      <w:pPr>
-        <w:pStyle w:val="berschrift3"/>
-        <w:rPr>
-          <w:lang w:val="en-US"/>
-        </w:rPr>
-      </w:pPr>
-    </w:p>
-    <w:p>
-      <w:pPr>
-        <w:pStyle w:val="berschrift3"/>
-        <w:rPr>
-          <w:lang w:val="en-US"/>
-        </w:rPr>
-      </w:pPr>
-      <w:proofErr w:type="spellStart"/>
-      <w:r>
-        <w:rPr>
-          <w:lang w:val="en-US"/>
-        </w:rPr>
-        <w:t>WebAdmin</w:t>
-      </w:r>
-      <w:proofErr w:type="spellEnd"/>
-      <w:r>
-        <w:rPr>
-          <w:lang w:val="en-US"/>
-        </w:rPr>
-        <w:t xml:space="preserve"> Properties:</w:t>
-      </w:r>
-    </w:p>
-    <w:p>
-      <w:pPr>
-        <w:rPr>
-          <w:lang w:val="en-US"/>
-        </w:rPr>
-      </w:pPr>
-    </w:p>
-    <w:p>
-      <w:pPr>
-        <w:rPr>
-          <w:lang w:val="en-US"/>
-        </w:rPr>
-      </w:pPr>
-      <w:r>
-        <w:rPr>
-          <w:lang w:val="en-US"/>
-        </w:rPr>
-        <w:t xml:space="preserve">The </w:t>
-      </w:r>
-      <w:proofErr w:type="spellStart"/>
-      <w:r>
-        <w:rPr>
-          <w:lang w:val="en-US"/>
-        </w:rPr>
-        <w:t>domibus</w:t>
-      </w:r>
-      <w:r>
-        <w:rPr>
-          <w:lang w:val="en-US"/>
-        </w:rPr>
-        <w:t>WebAdmin</w:t>
-      </w:r>
-      <w:proofErr w:type="spellEnd"/>
-      <w:r>
-        <w:rPr>
-          <w:lang w:val="en-US"/>
-        </w:rPr>
-        <w:t xml:space="preserve"> needs a </w:t>
-      </w:r>
-      <w:proofErr w:type="spellStart"/>
-      <w:r>
-        <w:rPr>
-          <w:lang w:val="en-US"/>
-        </w:rPr>
-        <w:t>webadmin.properties</w:t>
-      </w:r>
-      <w:proofErr w:type="spellEnd"/>
-      <w:r>
-        <w:rPr>
-          <w:lang w:val="en-US"/>
-        </w:rPr>
-        <w:t xml:space="preserve"> file in which the database connection </w:t>
-      </w:r>
-      <w:r>
-        <w:rPr>
-          <w:lang w:val="en-US"/>
-        </w:rPr>
-        <w:t xml:space="preserve">of the </w:t>
-      </w:r>
-      <w:proofErr w:type="spellStart"/>
-      <w:r>
-        <w:rPr>
-          <w:lang w:val="en-US"/>
-        </w:rPr>
-        <w:t>domibusConnector</w:t>
-      </w:r>
-      <w:proofErr w:type="spellEnd"/>
-      <w:r>
-        <w:rPr>
-          <w:lang w:val="en-US"/>
-        </w:rPr>
-        <w:t xml:space="preserve"> installation </w:t>
-      </w:r>
-      <w:r>
-        <w:rPr>
-          <w:lang w:val="en-US"/>
-        </w:rPr>
-        <w:t>is defined and a log4j.properties file for logging configuration.</w:t>
-      </w:r>
-    </w:p>
-    <w:p>
-      <w:pPr>
-        <w:rPr>
-          <w:lang w:val="en-US"/>
-        </w:rPr>
-      </w:pPr>
-    </w:p>
-    <w:p>
-      <w:pPr>
-        <w:rPr>
-          <w:lang w:val="en-US"/>
-        </w:rPr>
-      </w:pPr>
-      <w:r>
-        <w:rPr>
-          <w:lang w:val="en-US"/>
-        </w:rPr>
-        <w:t>Both property</w:t>
-      </w:r>
-      <w:r>
-        <w:rPr>
-          <w:lang w:val="en-US"/>
-        </w:rPr>
-        <w:t xml:space="preserve"> file</w:t>
-      </w:r>
-      <w:r>
-        <w:rPr>
-          <w:lang w:val="en-US"/>
-        </w:rPr>
-        <w:t>s</w:t>
-      </w:r>
-      <w:r>
-        <w:rPr>
-          <w:lang w:val="en-US"/>
-        </w:rPr>
-        <w:t xml:space="preserve"> should be located under</w:t>
-      </w:r>
-      <w:r>
-        <w:rPr>
-          <w:lang w:val="en-US"/>
-        </w:rPr>
-        <w:t xml:space="preserve"> the following </w:t>
-      </w:r>
-      <w:r>
-        <w:rPr>
-          <w:lang w:val="en-US"/>
-        </w:rPr>
-        <w:t xml:space="preserve">relative </w:t>
-      </w:r>
-      <w:r>
-        <w:rPr>
-          <w:lang w:val="en-US"/>
-        </w:rPr>
-        <w:t>file path:</w:t>
-      </w:r>
-    </w:p>
-    <w:p>
-      <w:pPr>
-        <w:rPr>
-          <w:lang w:val="en-US"/>
-        </w:rPr>
-      </w:pPr>
-      <w:proofErr w:type="spellStart"/>
-      <w:proofErr w:type="gramStart"/>
-      <w:r>
-        <w:rPr>
-          <w:lang w:val="en-US"/>
-        </w:rPr>
-        <w:t>conf</w:t>
-      </w:r>
-      <w:proofErr w:type="spellEnd"/>
-      <w:r>
-        <w:rPr>
-          <w:lang w:val="en-US"/>
-        </w:rPr>
-        <w:t>/</w:t>
-      </w:r>
-      <w:proofErr w:type="spellStart"/>
-      <w:r>
-        <w:rPr>
-          <w:lang w:val="en-US"/>
-        </w:rPr>
-        <w:t>webadmin</w:t>
-      </w:r>
-      <w:proofErr w:type="spellEnd"/>
-      <w:proofErr w:type="gramEnd"/>
-      <w:r>
-        <w:rPr>
-          <w:lang w:val="en-US"/>
-        </w:rPr>
-        <w:t>/</w:t>
-      </w:r>
-    </w:p>
-    <w:p>
-      <w:pPr>
-        <w:rPr>
-          <w:lang w:val="en-US"/>
-        </w:rPr>
-      </w:pPr>
-    </w:p>
-    <w:p>
-      <w:pPr>
-        <w:pStyle w:val="berschrift3"/>
-        <w:rPr>
-          <w:lang w:val="en-US"/>
-        </w:rPr>
-      </w:pPr>
-      <w:r>
-        <w:rPr>
-          <w:lang w:val="en-US"/>
-        </w:rPr>
-        <w:t>Deploy</w:t>
-      </w:r>
-    </w:p>
-    <w:p>
-      <w:pPr>
-        <w:rPr>
-          <w:lang w:val="en-US"/>
-        </w:rPr>
-      </w:pPr>
-    </w:p>
-    <w:p>
-      <w:pPr>
-        <w:rPr>
-          <w:lang w:val="en-US"/>
-        </w:rPr>
-      </w:pPr>
-      <w:r>
-        <w:rPr>
-          <w:lang w:val="en-US"/>
-        </w:rPr>
-        <w:t xml:space="preserve">After deploying </w:t>
-      </w:r>
-      <w:r>
-        <w:rPr>
-          <w:lang w:val="en-US"/>
-        </w:rPr>
-        <w:t xml:space="preserve">the </w:t>
-      </w:r>
-      <w:proofErr w:type="spellStart"/>
-      <w:r>
-        <w:rPr>
-          <w:lang w:val="en-US"/>
-        </w:rPr>
-        <w:t>domibus</w:t>
-      </w:r>
-      <w:r>
-        <w:rPr>
-          <w:lang w:val="en-US"/>
-        </w:rPr>
-        <w:t>Webadmin.war</w:t>
-      </w:r>
-      <w:proofErr w:type="spellEnd"/>
-      <w:r>
-        <w:rPr>
-          <w:lang w:val="en-US"/>
-        </w:rPr>
-        <w:t xml:space="preserve"> file to your application server, the </w:t>
-      </w:r>
-      <w:proofErr w:type="spellStart"/>
-      <w:r>
-        <w:rPr>
-          <w:lang w:val="en-US"/>
-        </w:rPr>
-        <w:t>domibus</w:t>
-      </w:r>
-      <w:r>
-        <w:rPr>
-          <w:lang w:val="en-US"/>
-        </w:rPr>
-        <w:t>WebAdmin</w:t>
-      </w:r>
-      <w:proofErr w:type="spellEnd"/>
-      <w:r>
-        <w:rPr>
-          <w:lang w:val="en-US"/>
-        </w:rPr>
-        <w:t xml:space="preserve"> should be accessible under the following </w:t>
-      </w:r>
-      <w:proofErr w:type="gramStart"/>
-      <w:r>
-        <w:rPr>
-          <w:lang w:val="en-US"/>
-        </w:rPr>
-        <w:t>url</w:t>
-      </w:r>
-      <w:proofErr w:type="gramEnd"/>
-      <w:r>
-        <w:rPr>
-          <w:lang w:val="en-US"/>
-        </w:rPr>
-        <w:t>:</w:t>
-      </w:r>
-    </w:p>
-    <w:p>
-      <w:pPr>
-        <w:rPr>
-          <w:lang w:val="en-US"/>
-        </w:rPr>
-      </w:pPr>
-    </w:p>
-    <w:p>
-      <w:pPr>
         <w:rPr>
           <w:lang w:val="en-US"/>
         </w:rPr>
       </w:pPr>
       <w:hyperlink r:id="rId7" w:history="1">
         <w:r>
-          <w:t>http://host:port/ECodexWebAdmin/</w:t>
+          <w:rPr>
+            <w:rStyle w:val="Hyperlink"/>
+            <w:rFonts w:ascii="Verdana" w:hAnsi="Verdana"/>
+            <w:sz w:val="20"/>
+          </w:rPr>
+          <w:t>http://host:port/domibusWebAdmin/</w:t>
         </w:r>
       </w:hyperlink>
     </w:p>
@@ -2297,6 +1314,12 @@
           <w:lang w:val="en-US"/>
         </w:rPr>
       </w:pPr>
+      <w:r>
+        <w:rPr>
+          <w:lang w:val="en-US"/>
+        </w:rPr>
+        <w:t xml:space="preserve">Initial user login is: </w:t>
+      </w:r>
     </w:p>
     <w:p>
       <w:pPr>
@@ -2308,7 +1331,20 @@
         <w:rPr>
           <w:lang w:val="en-US"/>
         </w:rPr>
-        <w:t xml:space="preserve">Initial user login is: </w:t>
+        <w:t xml:space="preserve">User: „admin“ </w:t>
+      </w:r>
+    </w:p>
+    <w:p>
+      <w:pPr>
+        <w:rPr>
+          <w:lang w:val="en-US"/>
+        </w:rPr>
+      </w:pPr>
+      <w:r>
+        <w:rPr>
+          <w:lang w:val="en-US"/>
+        </w:rPr>
+        <w:t>Password: „admin“</w:t>
       </w:r>
     </w:p>
     <w:p>
@@ -2328,39 +1364,6 @@
         <w:rPr>
           <w:lang w:val="en-US"/>
         </w:rPr>
-        <w:t xml:space="preserve">User: „admin“ </w:t>
-      </w:r>
-    </w:p>
-    <w:p>
-      <w:pPr>
-        <w:rPr>
-          <w:lang w:val="en-US"/>
-        </w:rPr>
-      </w:pPr>
-      <w:r>
-        <w:rPr>
-          <w:lang w:val="en-US"/>
-        </w:rPr>
-        <w:t>Password: „admin“</w:t>
-      </w:r>
-    </w:p>
-    <w:p>
-      <w:pPr>
-        <w:rPr>
-          <w:lang w:val="en-US"/>
-        </w:rPr>
-      </w:pPr>
-    </w:p>
-    <w:p>
-      <w:pPr>
-        <w:rPr>
-          <w:lang w:val="en-US"/>
-        </w:rPr>
-      </w:pPr>
-      <w:r>
-        <w:rPr>
-          <w:lang w:val="en-US"/>
-        </w:rPr>
         <w:t xml:space="preserve">Further information can be found in the </w:t>
       </w:r>
       <w:r>
@@ -2373,15 +1376,7 @@
         <w:rPr>
           <w:lang w:val="en-US"/>
         </w:rPr>
-        <w:t>WebAdmin_Guide</w:t>
-      </w:r>
-      <w:bookmarkStart w:id="0" w:name="_GoBack"/>
-      <w:bookmarkEnd w:id="0"/>
-      <w:r>
-        <w:rPr>
-          <w:lang w:val="en-US"/>
-        </w:rPr>
-        <w:t>.</w:t>
+        <w:t>WebAdmin_Guide.</w:t>
       </w:r>
     </w:p>
     <w:p>
@@ -13592,7 +12587,7 @@
 </file>
 
 <file path=customXml/itemProps1.xml><?xml version="1.0" encoding="utf-8"?>
-<ds:datastoreItem xmlns:ds="http://schemas.openxmlformats.org/officeDocument/2006/customXml" ds:itemID="{68E08ABA-A938-4643-8938-CFFDB6090415}">
+<ds:datastoreItem xmlns:ds="http://schemas.openxmlformats.org/officeDocument/2006/customXml" ds:itemID="{A0D1BE11-1A5A-470C-BE98-B29E49201842}">
   <ds:schemaRefs>
     <ds:schemaRef ds:uri="http://schemas.openxmlformats.org/officeDocument/2006/bibliography"/>
   </ds:schemaRefs>

</xml_diff>

<commit_message>
Installation Guide update JQEUP-91
</commit_message>
<xml_diff>
--- a/domibusWebAdmin/src/main/resources/Docs/domibusWebAdmin_Installationguide.docx
+++ b/domibusWebAdmin/src/main/resources/Docs/domibusWebAdmin_Installationguide.docx
@@ -108,38 +108,63 @@
     </w:p>
     <w:p>
       <w:pPr>
-        <w:pStyle w:val="berschrift3"/>
-        <w:rPr>
-          <w:lang w:val="en-US"/>
-        </w:rPr>
-      </w:pPr>
-      <w:r>
-        <w:rPr>
-          <w:lang w:val="en-US"/>
-        </w:rPr>
-        <w:t>Environmental changes</w:t>
+        <w:pStyle w:val="berschrift2"/>
+        <w:rPr>
+          <w:lang w:val="en-US"/>
+        </w:rPr>
+      </w:pPr>
+      <w:r>
+        <w:rPr>
+          <w:lang w:val="en-US"/>
+        </w:rPr>
+        <w:t>Required Software</w:t>
       </w:r>
     </w:p>
     <w:p>
       <w:pPr>
-        <w:pStyle w:val="berschrift4"/>
         <w:rPr>
           <w:lang w:val="en-US"/>
         </w:rPr>
       </w:pPr>
       <w:proofErr w:type="spellStart"/>
-      <w:r>
-        <w:rPr>
-          <w:lang w:val="en-US"/>
-        </w:rPr>
-        <w:t>WebAdmin</w:t>
+      <w:proofErr w:type="gramStart"/>
+      <w:r>
+        <w:rPr>
+          <w:lang w:val="en-US"/>
+        </w:rPr>
+        <w:t>domibusWebAdmin</w:t>
       </w:r>
       <w:proofErr w:type="spellEnd"/>
-      <w:r>
-        <w:rPr>
-          <w:lang w:val="en-US"/>
-        </w:rPr>
-        <w:t xml:space="preserve"> Properties:</w:t>
+      <w:proofErr w:type="gramEnd"/>
+      <w:r>
+        <w:rPr>
+          <w:lang w:val="en-US"/>
+        </w:rPr>
+        <w:t xml:space="preserve"> is packaged as .war and uses a database to store user authentication information and settings. So you need a web application server like tomcat</w:t>
+      </w:r>
+      <w:r>
+        <w:rPr>
+          <w:lang w:val="en-US"/>
+        </w:rPr>
+        <w:t xml:space="preserve"> (</w:t>
+      </w:r>
+      <w:r>
+        <w:rPr>
+          <w:lang w:val="en-US"/>
+        </w:rPr>
+        <w:t>https://tomcat.apache.org/</w:t>
+      </w:r>
+      <w:r>
+        <w:rPr>
+          <w:lang w:val="en-US"/>
+        </w:rPr>
+        <w:t>)</w:t>
+      </w:r>
+      <w:r>
+        <w:rPr>
+          <w:lang w:val="en-US"/>
+        </w:rPr>
+        <w:t>.</w:t>
       </w:r>
     </w:p>
     <w:p>
@@ -148,100 +173,323 @@
           <w:lang w:val="en-US"/>
         </w:rPr>
       </w:pPr>
-      <w:r>
-        <w:rPr>
-          <w:lang w:val="en-US"/>
-        </w:rPr>
-        <w:t xml:space="preserve">The </w:t>
-      </w:r>
       <w:proofErr w:type="spellStart"/>
-      <w:r>
-        <w:rPr>
-          <w:lang w:val="en-US"/>
-        </w:rPr>
-        <w:t>domibus</w:t>
-      </w:r>
-      <w:r>
-        <w:rPr>
-          <w:lang w:val="en-US"/>
-        </w:rPr>
-        <w:t>WebAdmin</w:t>
+      <w:proofErr w:type="gramStart"/>
+      <w:r>
+        <w:rPr>
+          <w:lang w:val="en-US"/>
+        </w:rPr>
+        <w:t>domibusWebAdmin</w:t>
       </w:r>
       <w:proofErr w:type="spellEnd"/>
-      <w:r>
-        <w:rPr>
-          <w:lang w:val="en-US"/>
-        </w:rPr>
-        <w:t xml:space="preserve"> needs a </w:t>
-      </w:r>
-      <w:proofErr w:type="spellStart"/>
-      <w:r>
-        <w:rPr>
-          <w:lang w:val="en-US"/>
-        </w:rPr>
-        <w:t>webadmin.properties</w:t>
-      </w:r>
-      <w:proofErr w:type="spellEnd"/>
-      <w:r>
-        <w:rPr>
-          <w:lang w:val="en-US"/>
-        </w:rPr>
-        <w:t xml:space="preserve"> file in which the database connection </w:t>
-      </w:r>
-      <w:r>
-        <w:rPr>
-          <w:lang w:val="en-US"/>
-        </w:rPr>
-        <w:t xml:space="preserve">of the </w:t>
-      </w:r>
-      <w:proofErr w:type="spellStart"/>
-      <w:r>
-        <w:rPr>
-          <w:lang w:val="en-US"/>
-        </w:rPr>
-        <w:t>domibusConnector</w:t>
-      </w:r>
-      <w:proofErr w:type="spellEnd"/>
-      <w:r>
-        <w:rPr>
-          <w:lang w:val="en-US"/>
-        </w:rPr>
-        <w:t xml:space="preserve"> installation </w:t>
-      </w:r>
-      <w:r>
-        <w:rPr>
-          <w:lang w:val="en-US"/>
-        </w:rPr>
-        <w:t>is defined and a log4j.properties file for logging configuration.</w:t>
+      <w:proofErr w:type="gramEnd"/>
+      <w:r>
+        <w:rPr>
+          <w:lang w:val="en-US"/>
+        </w:rPr>
+        <w:t xml:space="preserve"> requires:</w:t>
+      </w:r>
+      <w:r>
+        <w:rPr>
+          <w:lang w:val="en-US"/>
+        </w:rPr>
+        <w:t xml:space="preserve"> </w:t>
       </w:r>
     </w:p>
     <w:p>
       <w:pPr>
-        <w:rPr>
-          <w:lang w:val="en-US"/>
-        </w:rPr>
-      </w:pPr>
-      <w:r>
-        <w:rPr>
-          <w:lang w:val="en-US"/>
-        </w:rPr>
-        <w:t xml:space="preserve">Both property files should be located under the following </w:t>
-      </w:r>
-      <w:r>
-        <w:rPr>
-          <w:lang w:val="en-US"/>
-        </w:rPr>
-        <w:t xml:space="preserve">relative </w:t>
-      </w:r>
-      <w:r>
-        <w:rPr>
-          <w:lang w:val="en-US"/>
-        </w:rPr>
-        <w:t>file path:</w:t>
+        <w:pStyle w:val="Listenabsatz"/>
+        <w:numPr>
+          <w:ilvl w:val="0"/>
+          <w:numId w:val="15"/>
+        </w:numPr>
+        <w:rPr>
+          <w:lang w:val="en-US"/>
+        </w:rPr>
+      </w:pPr>
+      <w:r>
+        <w:rPr>
+          <w:lang w:val="en-US"/>
+        </w:rPr>
+        <w:t>Java</w:t>
       </w:r>
     </w:p>
     <w:p>
       <w:pPr>
+        <w:pStyle w:val="Listenabsatz"/>
+        <w:numPr>
+          <w:ilvl w:val="1"/>
+          <w:numId w:val="15"/>
+        </w:numPr>
+        <w:rPr>
+          <w:lang w:val="en-US"/>
+        </w:rPr>
+      </w:pPr>
+      <w:r>
+        <w:rPr>
+          <w:lang w:val="en-US"/>
+        </w:rPr>
+        <w:t>Java 8 (</w:t>
+      </w:r>
+      <w:r>
+        <w:rPr>
+          <w:lang w:val="en-US"/>
+        </w:rPr>
+        <w:t>Java SE Runtime Environment 8</w:t>
+      </w:r>
+      <w:r>
+        <w:rPr>
+          <w:lang w:val="en-US"/>
+        </w:rPr>
+        <w:t>)</w:t>
+      </w:r>
+    </w:p>
+    <w:p>
+      <w:pPr>
+        <w:pStyle w:val="Listenabsatz"/>
+        <w:numPr>
+          <w:ilvl w:val="0"/>
+          <w:numId w:val="15"/>
+        </w:numPr>
+        <w:rPr>
+          <w:lang w:val="en-US"/>
+        </w:rPr>
+      </w:pPr>
+      <w:r>
+        <w:rPr>
+          <w:lang w:val="en-US"/>
+        </w:rPr>
+        <w:t>Web Application Server:</w:t>
+      </w:r>
+    </w:p>
+    <w:p>
+      <w:pPr>
+        <w:pStyle w:val="Listenabsatz"/>
+        <w:numPr>
+          <w:ilvl w:val="1"/>
+          <w:numId w:val="15"/>
+        </w:numPr>
+        <w:rPr>
+          <w:lang w:val="en-US"/>
+        </w:rPr>
+      </w:pPr>
+      <w:r>
+        <w:rPr>
+          <w:lang w:val="en-US"/>
+        </w:rPr>
+        <w:t>Tomcat 7</w:t>
+      </w:r>
+    </w:p>
+    <w:p>
+      <w:pPr>
+        <w:pStyle w:val="Listenabsatz"/>
+        <w:numPr>
+          <w:ilvl w:val="1"/>
+          <w:numId w:val="15"/>
+        </w:numPr>
+        <w:rPr>
+          <w:lang w:val="en-US"/>
+        </w:rPr>
+      </w:pPr>
+      <w:r>
+        <w:rPr>
+          <w:lang w:val="en-US"/>
+        </w:rPr>
+        <w:t>Tomcat 8</w:t>
+      </w:r>
+    </w:p>
+    <w:p>
+      <w:pPr>
+        <w:pStyle w:val="Listenabsatz"/>
+        <w:numPr>
+          <w:ilvl w:val="0"/>
+          <w:numId w:val="15"/>
+        </w:numPr>
+        <w:rPr>
+          <w:lang w:val="en-US"/>
+        </w:rPr>
+      </w:pPr>
+      <w:r>
+        <w:rPr>
+          <w:lang w:val="en-US"/>
+        </w:rPr>
+        <w:t>Database</w:t>
+      </w:r>
+    </w:p>
+    <w:p>
+      <w:pPr>
+        <w:pStyle w:val="Listenabsatz"/>
+        <w:numPr>
+          <w:ilvl w:val="1"/>
+          <w:numId w:val="15"/>
+        </w:numPr>
+        <w:rPr>
+          <w:lang w:val="en-US"/>
+        </w:rPr>
+      </w:pPr>
+      <w:r>
+        <w:rPr>
+          <w:lang w:val="en-US"/>
+        </w:rPr>
+        <w:t>Oracle DB</w:t>
+      </w:r>
+    </w:p>
+    <w:p>
+      <w:pPr>
+        <w:pStyle w:val="Listenabsatz"/>
+        <w:numPr>
+          <w:ilvl w:val="1"/>
+          <w:numId w:val="15"/>
+        </w:numPr>
+        <w:rPr>
+          <w:lang w:val="en-US"/>
+        </w:rPr>
+      </w:pPr>
+      <w:proofErr w:type="spellStart"/>
+      <w:r>
+        <w:rPr>
+          <w:lang w:val="en-US"/>
+        </w:rPr>
+        <w:t>Mysql</w:t>
+      </w:r>
+      <w:proofErr w:type="spellEnd"/>
+    </w:p>
+    <w:p>
+      <w:pPr>
+        <w:pStyle w:val="berschrift3"/>
+        <w:rPr>
+          <w:lang w:val="en-US"/>
+        </w:rPr>
+      </w:pPr>
+      <w:r>
+        <w:rPr>
+          <w:lang w:val="en-US"/>
+        </w:rPr>
+        <w:t>Environmental changes</w:t>
+      </w:r>
+    </w:p>
+    <w:p>
+      <w:pPr>
+        <w:pStyle w:val="berschrift4"/>
+        <w:rPr>
+          <w:lang w:val="en-US"/>
+        </w:rPr>
+      </w:pPr>
+      <w:proofErr w:type="spellStart"/>
+      <w:r>
+        <w:rPr>
+          <w:lang w:val="en-US"/>
+        </w:rPr>
+        <w:t>WebAdmin</w:t>
+      </w:r>
+      <w:proofErr w:type="spellEnd"/>
+      <w:r>
+        <w:rPr>
+          <w:lang w:val="en-US"/>
+        </w:rPr>
+        <w:t xml:space="preserve"> Properties:</w:t>
+      </w:r>
+    </w:p>
+    <w:p>
+      <w:pPr>
+        <w:rPr>
+          <w:lang w:val="en-US"/>
+        </w:rPr>
+      </w:pPr>
+      <w:r>
+        <w:rPr>
+          <w:lang w:val="en-US"/>
+        </w:rPr>
+        <w:t xml:space="preserve">The </w:t>
+      </w:r>
+      <w:proofErr w:type="spellStart"/>
+      <w:r>
+        <w:rPr>
+          <w:lang w:val="en-US"/>
+        </w:rPr>
+        <w:t>domibus</w:t>
+      </w:r>
+      <w:r>
+        <w:rPr>
+          <w:lang w:val="en-US"/>
+        </w:rPr>
+        <w:t>WebAdmin</w:t>
+      </w:r>
+      <w:proofErr w:type="spellEnd"/>
+      <w:r>
+        <w:rPr>
+          <w:lang w:val="en-US"/>
+        </w:rPr>
+        <w:t xml:space="preserve"> needs a </w:t>
+      </w:r>
+      <w:proofErr w:type="spellStart"/>
+      <w:r>
+        <w:rPr>
+          <w:lang w:val="en-US"/>
+        </w:rPr>
+        <w:t>webadmin.properties</w:t>
+      </w:r>
+      <w:proofErr w:type="spellEnd"/>
+      <w:r>
+        <w:rPr>
+          <w:lang w:val="en-US"/>
+        </w:rPr>
+        <w:t xml:space="preserve"> file in which the database connection </w:t>
+      </w:r>
+      <w:r>
+        <w:rPr>
+          <w:lang w:val="en-US"/>
+        </w:rPr>
+        <w:t xml:space="preserve">of the </w:t>
+      </w:r>
+      <w:proofErr w:type="spellStart"/>
+      <w:r>
+        <w:rPr>
+          <w:lang w:val="en-US"/>
+        </w:rPr>
+        <w:t>domibusConnector</w:t>
+      </w:r>
+      <w:proofErr w:type="spellEnd"/>
+      <w:r>
+        <w:rPr>
+          <w:lang w:val="en-US"/>
+        </w:rPr>
+        <w:t xml:space="preserve"> installation </w:t>
+      </w:r>
+      <w:r>
+        <w:rPr>
+          <w:lang w:val="en-US"/>
+        </w:rPr>
+        <w:t>is defined and a log4j.properties file for logging configuration.</w:t>
+      </w:r>
+    </w:p>
+    <w:p>
+      <w:pPr>
+        <w:rPr>
+          <w:lang w:val="en-US"/>
+        </w:rPr>
+      </w:pPr>
+      <w:r>
+        <w:rPr>
+          <w:lang w:val="en-US"/>
+        </w:rPr>
+        <w:t xml:space="preserve">Both property files should be located under the following </w:t>
+      </w:r>
+      <w:r>
+        <w:rPr>
+          <w:lang w:val="en-US"/>
+        </w:rPr>
+        <w:t xml:space="preserve">relative </w:t>
+      </w:r>
+      <w:r>
+        <w:rPr>
+          <w:lang w:val="en-US"/>
+        </w:rPr>
+        <w:t>file path:</w:t>
+      </w:r>
+    </w:p>
+    <w:p>
+      <w:pPr>
         <w:rPr>
           <w:lang w:val="en-US"/>
         </w:rPr>
@@ -336,37 +584,90 @@
         <w:rPr>
           <w:lang w:val="en-US"/>
         </w:rPr>
-        <w:t>web</w:t>
-      </w:r>
-      <w:bookmarkStart w:id="0" w:name="_GoBack"/>
-      <w:bookmarkEnd w:id="0"/>
-      <w:r>
-        <w:rPr>
-          <w:lang w:val="en-US"/>
-        </w:rPr>
-        <w:t>admin</w:t>
+        <w:t>webadmin</w:t>
       </w:r>
       <w:proofErr w:type="spellEnd"/>
       <w:r>
         <w:rPr>
           <w:lang w:val="en-US"/>
         </w:rPr>
-        <w:t>” folder it searches that folder from a configured path that should be set as an environment variable in your server settings called “SERVER_ROOT”. Examples for setting this variable in Tomcat are:</w:t>
+        <w:t>” folder it searches that folder from a configured path that should be set as an environment variable in your server settings called “</w:t>
+      </w:r>
+      <w:r>
+        <w:rPr>
+          <w:lang w:val="en-US"/>
+        </w:rPr>
+        <w:t>CATALINA_HOME</w:t>
+      </w:r>
+      <w:r>
+        <w:rPr>
+          <w:lang w:val="en-US"/>
+        </w:rPr>
+        <w:t xml:space="preserve">”. </w:t>
+      </w:r>
+      <w:r>
+        <w:rPr>
+          <w:lang w:val="en-US"/>
+        </w:rPr>
+        <w:t>In Tomcat this variable is already configured and points to the root directory of tomcat. It is not possibly to overwrite this location.</w:t>
       </w:r>
     </w:p>
     <w:p>
       <w:pPr>
-        <w:rPr>
-          <w:b/>
-          <w:lang w:val="en-US"/>
-        </w:rPr>
-      </w:pPr>
-      <w:r>
-        <w:rPr>
-          <w:b/>
-          <w:lang w:val="en-US"/>
-        </w:rPr>
-        <w:t>Windows:</w:t>
+        <w:pStyle w:val="berschrift3"/>
+        <w:rPr>
+          <w:lang w:val="en-US"/>
+        </w:rPr>
+      </w:pPr>
+      <w:r>
+        <w:rPr>
+          <w:lang w:val="en-US"/>
+        </w:rPr>
+        <w:t xml:space="preserve">Changes </w:t>
+      </w:r>
+      <w:r>
+        <w:rPr>
+          <w:lang w:val="en-US"/>
+        </w:rPr>
+        <w:t>in</w:t>
+      </w:r>
+      <w:r>
+        <w:rPr>
+          <w:lang w:val="en-US"/>
+        </w:rPr>
+        <w:t xml:space="preserve"> your </w:t>
+      </w:r>
+      <w:proofErr w:type="spellStart"/>
+      <w:r>
+        <w:rPr>
+          <w:lang w:val="en-US"/>
+        </w:rPr>
+        <w:t>domibusC</w:t>
+      </w:r>
+      <w:r>
+        <w:rPr>
+          <w:lang w:val="en-US"/>
+        </w:rPr>
+        <w:t>onnector</w:t>
+      </w:r>
+      <w:proofErr w:type="spellEnd"/>
+      <w:r>
+        <w:rPr>
+          <w:lang w:val="en-US"/>
+        </w:rPr>
+        <w:t xml:space="preserve"> </w:t>
+      </w:r>
+      <w:r>
+        <w:rPr>
+          <w:lang w:val="en-US"/>
+        </w:rPr>
+        <w:t>configuration</w:t>
+      </w:r>
+      <w:r>
+        <w:rPr>
+          <w:lang w:val="en-US"/>
+        </w:rPr>
+        <w:t>:</w:t>
       </w:r>
     </w:p>
     <w:p>
@@ -379,7 +680,33 @@
         <w:rPr>
           <w:lang w:val="en-US"/>
         </w:rPr>
-        <w:t>In “bin/startup.bat” file the following line</w:t>
+        <w:t xml:space="preserve">The </w:t>
+      </w:r>
+      <w:proofErr w:type="spellStart"/>
+      <w:r>
+        <w:rPr>
+          <w:lang w:val="en-US"/>
+        </w:rPr>
+        <w:t>domibusConnector</w:t>
+      </w:r>
+      <w:proofErr w:type="spellEnd"/>
+      <w:r>
+        <w:rPr>
+          <w:lang w:val="en-US"/>
+        </w:rPr>
+        <w:t xml:space="preserve"> framework</w:t>
+      </w:r>
+      <w:r>
+        <w:rPr>
+          <w:lang w:val="en-US"/>
+        </w:rPr>
+        <w:t xml:space="preserve"> now offers functionality to pub</w:t>
+      </w:r>
+      <w:r>
+        <w:rPr>
+          <w:lang w:val="en-US"/>
+        </w:rPr>
+        <w:t>lish basic monitoring information on different interfaces.</w:t>
       </w:r>
     </w:p>
     <w:p>
@@ -388,28 +715,83 @@
           <w:lang w:val="en-US"/>
         </w:rPr>
       </w:pPr>
-      <w:proofErr w:type="gramStart"/>
-      <w:r>
-        <w:rPr>
-          <w:lang w:val="en-US"/>
-        </w:rPr>
-        <w:t>set</w:t>
-      </w:r>
-      <w:proofErr w:type="gramEnd"/>
-      <w:r>
-        <w:rPr>
-          <w:lang w:val="en-US"/>
-        </w:rPr>
-        <w:t xml:space="preserve"> "SERVER_ROOT=</w:t>
-      </w:r>
-      <w:r>
-        <w:t xml:space="preserve"> </w:t>
-      </w:r>
-      <w:r>
-        <w:rPr>
-          <w:lang w:val="en-US"/>
-        </w:rPr>
-        <w:t>%CATALINA_HOME%"</w:t>
+      <w:r>
+        <w:rPr>
+          <w:lang w:val="en-US"/>
+        </w:rPr>
+        <w:t xml:space="preserve">This is controlled by a new property in your </w:t>
+      </w:r>
+      <w:proofErr w:type="spellStart"/>
+      <w:r>
+        <w:rPr>
+          <w:lang w:val="en-US"/>
+        </w:rPr>
+        <w:t>connector.properties</w:t>
+      </w:r>
+      <w:proofErr w:type="spellEnd"/>
+      <w:r>
+        <w:rPr>
+          <w:lang w:val="en-US"/>
+        </w:rPr>
+        <w:t xml:space="preserve"> file called „</w:t>
+      </w:r>
+      <w:proofErr w:type="spellStart"/>
+      <w:r>
+        <w:rPr>
+          <w:lang w:val="en-US"/>
+        </w:rPr>
+        <w:t>monitoring.type</w:t>
+      </w:r>
+      <w:proofErr w:type="spellEnd"/>
+      <w:r>
+        <w:rPr>
+          <w:lang w:val="en-US"/>
+        </w:rPr>
+        <w:t xml:space="preserve">“. The monitoring information can be published by JMX or exposed as REST </w:t>
+      </w:r>
+      <w:proofErr w:type="spellStart"/>
+      <w:r>
+        <w:rPr>
+          <w:lang w:val="en-US"/>
+        </w:rPr>
+        <w:t>webservice</w:t>
+      </w:r>
+      <w:proofErr w:type="spellEnd"/>
+      <w:r>
+        <w:rPr>
+          <w:lang w:val="en-US"/>
+        </w:rPr>
+        <w:t xml:space="preserve"> or simply by database requests</w:t>
+      </w:r>
+      <w:r>
+        <w:rPr>
+          <w:lang w:val="en-US"/>
+        </w:rPr>
+        <w:t>, resulting in the possible values „JMX“</w:t>
+      </w:r>
+      <w:r>
+        <w:rPr>
+          <w:lang w:val="en-US"/>
+        </w:rPr>
+        <w:t>,</w:t>
+      </w:r>
+      <w:r>
+        <w:rPr>
+          <w:lang w:val="en-US"/>
+        </w:rPr>
+        <w:t xml:space="preserve">  „REST“</w:t>
+      </w:r>
+      <w:r>
+        <w:rPr>
+          <w:lang w:val="en-US"/>
+        </w:rPr>
+        <w:t xml:space="preserve"> or “DB”</w:t>
+      </w:r>
+      <w:r>
+        <w:rPr>
+          <w:lang w:val="en-US"/>
+        </w:rPr>
+        <w:t>.</w:t>
       </w:r>
     </w:p>
     <w:p>
@@ -418,14 +800,26 @@
           <w:lang w:val="en-US"/>
         </w:rPr>
       </w:pPr>
-      <w:proofErr w:type="gramStart"/>
-      <w:r>
-        <w:rPr>
-          <w:lang w:val="en-US"/>
-        </w:rPr>
-        <w:t>or</w:t>
-      </w:r>
-      <w:proofErr w:type="gramEnd"/>
+      <w:r>
+        <w:rPr>
+          <w:lang w:val="en-US"/>
+        </w:rPr>
+        <w:t xml:space="preserve">e.g.: </w:t>
+      </w:r>
+      <w:proofErr w:type="spellStart"/>
+      <w:r>
+        <w:rPr>
+          <w:lang w:val="en-US"/>
+        </w:rPr>
+        <w:t>monitoring.type</w:t>
+      </w:r>
+      <w:proofErr w:type="spellEnd"/>
+      <w:r>
+        <w:rPr>
+          <w:lang w:val="en-US"/>
+        </w:rPr>
+        <w:t>=REST</w:t>
+      </w:r>
     </w:p>
     <w:p>
       <w:pPr>
@@ -433,374 +827,11 @@
           <w:lang w:val="en-US"/>
         </w:rPr>
       </w:pPr>
-      <w:proofErr w:type="gramStart"/>
-      <w:r>
-        <w:rPr>
-          <w:lang w:val="en-US"/>
-        </w:rPr>
-        <w:t>set</w:t>
-      </w:r>
-      <w:proofErr w:type="gramEnd"/>
-      <w:r>
-        <w:rPr>
-          <w:lang w:val="en-US"/>
-        </w:rPr>
-        <w:t xml:space="preserve"> "SERVER_ROOT=</w:t>
-      </w:r>
-      <w:r>
-        <w:rPr>
-          <w:lang w:val="en-US"/>
-        </w:rPr>
-        <w:t>[full path to your server home directory]</w:t>
-      </w:r>
-      <w:r>
-        <w:rPr>
-          <w:lang w:val="en-US"/>
-        </w:rPr>
-        <w:t>"</w:t>
-      </w:r>
-    </w:p>
-    <w:p>
-      <w:pPr>
-        <w:rPr>
-          <w:b/>
-          <w:lang w:val="en-US"/>
-        </w:rPr>
-      </w:pPr>
-      <w:proofErr w:type="gramStart"/>
-      <w:r>
-        <w:rPr>
-          <w:b/>
-          <w:lang w:val="en-US"/>
-        </w:rPr>
-        <w:t>Unix</w:t>
-      </w:r>
-      <w:proofErr w:type="gramEnd"/>
-      <w:r>
-        <w:rPr>
-          <w:b/>
-          <w:lang w:val="en-US"/>
-        </w:rPr>
-        <w:t>:</w:t>
-      </w:r>
-    </w:p>
-    <w:p>
-      <w:pPr>
-        <w:rPr>
-          <w:lang w:val="en-US"/>
-        </w:rPr>
-      </w:pPr>
-      <w:r>
-        <w:rPr>
-          <w:lang w:val="en-US"/>
-        </w:rPr>
-        <w:t>In “bin/startup.sh” file the following line</w:t>
-      </w:r>
-    </w:p>
-    <w:p>
-      <w:pPr>
-        <w:rPr>
-          <w:lang w:val="en-US"/>
-        </w:rPr>
-      </w:pPr>
-      <w:r>
-        <w:rPr>
-          <w:lang w:val="en-US"/>
-        </w:rPr>
-        <w:t>SERVER_ROOT</w:t>
-      </w:r>
-      <w:r>
-        <w:rPr>
-          <w:lang w:val="en-US"/>
-        </w:rPr>
-        <w:t xml:space="preserve"> =</w:t>
-      </w:r>
-      <w:r>
-        <w:rPr>
-          <w:lang w:val="en-US"/>
-        </w:rPr>
-        <w:t xml:space="preserve"> </w:t>
-      </w:r>
-      <w:r>
-        <w:rPr>
-          <w:lang w:val="en-US"/>
-        </w:rPr>
-        <w:t>$</w:t>
-      </w:r>
-      <w:r>
-        <w:rPr>
-          <w:lang w:val="en-US"/>
-        </w:rPr>
-        <w:t>CATALINA_HOME</w:t>
-      </w:r>
-    </w:p>
-    <w:p>
-      <w:pPr>
-        <w:rPr>
-          <w:lang w:val="en-US"/>
-        </w:rPr>
-      </w:pPr>
-      <w:proofErr w:type="gramStart"/>
-      <w:r>
-        <w:rPr>
-          <w:lang w:val="en-US"/>
-        </w:rPr>
-        <w:t>or</w:t>
-      </w:r>
-      <w:proofErr w:type="gramEnd"/>
-    </w:p>
-    <w:p>
-      <w:pPr>
-        <w:rPr>
-          <w:lang w:val="en-US"/>
-        </w:rPr>
-      </w:pPr>
-      <w:r>
-        <w:rPr>
-          <w:lang w:val="en-US"/>
-        </w:rPr>
-        <w:t>SERVER_ROOT</w:t>
-      </w:r>
-      <w:r>
-        <w:rPr>
-          <w:lang w:val="en-US"/>
-        </w:rPr>
-        <w:t xml:space="preserve"> </w:t>
-      </w:r>
-      <w:proofErr w:type="gramStart"/>
-      <w:r>
-        <w:rPr>
-          <w:lang w:val="en-US"/>
-        </w:rPr>
-        <w:t>=[</w:t>
-      </w:r>
-      <w:proofErr w:type="gramEnd"/>
-      <w:r>
-        <w:rPr>
-          <w:lang w:val="en-US"/>
-        </w:rPr>
-        <w:t>full path to your server home directory]</w:t>
-      </w:r>
-    </w:p>
-    <w:p>
-      <w:pPr>
-        <w:pStyle w:val="berschrift3"/>
-        <w:rPr>
-          <w:lang w:val="en-US"/>
-        </w:rPr>
-      </w:pPr>
-      <w:r>
-        <w:rPr>
-          <w:lang w:val="en-US"/>
-        </w:rPr>
-        <w:t xml:space="preserve">Changes </w:t>
-      </w:r>
-      <w:r>
-        <w:rPr>
-          <w:lang w:val="en-US"/>
-        </w:rPr>
-        <w:t>in</w:t>
-      </w:r>
-      <w:r>
-        <w:rPr>
-          <w:lang w:val="en-US"/>
-        </w:rPr>
-        <w:t xml:space="preserve"> your </w:t>
-      </w:r>
-      <w:proofErr w:type="spellStart"/>
-      <w:r>
-        <w:rPr>
-          <w:lang w:val="en-US"/>
-        </w:rPr>
-        <w:t>domibusC</w:t>
-      </w:r>
-      <w:r>
-        <w:rPr>
-          <w:lang w:val="en-US"/>
-        </w:rPr>
-        <w:t>onnector</w:t>
-      </w:r>
-      <w:proofErr w:type="spellEnd"/>
-      <w:r>
-        <w:rPr>
-          <w:lang w:val="en-US"/>
-        </w:rPr>
-        <w:t xml:space="preserve"> </w:t>
-      </w:r>
-      <w:r>
-        <w:rPr>
-          <w:lang w:val="en-US"/>
-        </w:rPr>
-        <w:t>configuration</w:t>
-      </w:r>
-      <w:r>
-        <w:rPr>
-          <w:lang w:val="en-US"/>
-        </w:rPr>
-        <w:t>:</w:t>
-      </w:r>
-    </w:p>
-    <w:p>
-      <w:pPr>
-        <w:rPr>
-          <w:lang w:val="en-US"/>
-        </w:rPr>
-      </w:pPr>
-      <w:r>
-        <w:rPr>
-          <w:lang w:val="en-US"/>
-        </w:rPr>
-        <w:t xml:space="preserve">The </w:t>
-      </w:r>
-      <w:proofErr w:type="spellStart"/>
-      <w:r>
-        <w:rPr>
-          <w:lang w:val="en-US"/>
-        </w:rPr>
-        <w:t>domibusConnector</w:t>
-      </w:r>
-      <w:proofErr w:type="spellEnd"/>
-      <w:r>
-        <w:rPr>
-          <w:lang w:val="en-US"/>
-        </w:rPr>
-        <w:t xml:space="preserve"> framework</w:t>
-      </w:r>
-      <w:r>
-        <w:rPr>
-          <w:lang w:val="en-US"/>
-        </w:rPr>
-        <w:t xml:space="preserve"> now offers functionality to pub</w:t>
-      </w:r>
-      <w:r>
-        <w:rPr>
-          <w:lang w:val="en-US"/>
-        </w:rPr>
-        <w:t>lish basic monitoring information on different interfaces.</w:t>
-      </w:r>
-    </w:p>
-    <w:p>
-      <w:pPr>
-        <w:rPr>
-          <w:lang w:val="en-US"/>
-        </w:rPr>
-      </w:pPr>
-      <w:r>
-        <w:rPr>
-          <w:lang w:val="en-US"/>
-        </w:rPr>
-        <w:t xml:space="preserve">This is controlled by a new property in your </w:t>
-      </w:r>
-      <w:proofErr w:type="spellStart"/>
-      <w:r>
-        <w:rPr>
-          <w:lang w:val="en-US"/>
-        </w:rPr>
-        <w:t>connector.properties</w:t>
-      </w:r>
-      <w:proofErr w:type="spellEnd"/>
-      <w:r>
-        <w:rPr>
-          <w:lang w:val="en-US"/>
-        </w:rPr>
-        <w:t xml:space="preserve"> file called „</w:t>
-      </w:r>
-      <w:proofErr w:type="spellStart"/>
-      <w:r>
-        <w:rPr>
-          <w:lang w:val="en-US"/>
-        </w:rPr>
-        <w:t>monitoring.type</w:t>
-      </w:r>
-      <w:proofErr w:type="spellEnd"/>
-      <w:r>
-        <w:rPr>
-          <w:lang w:val="en-US"/>
-        </w:rPr>
-        <w:t xml:space="preserve">“. The monitoring information can be published by JMX or exposed as REST </w:t>
-      </w:r>
-      <w:proofErr w:type="spellStart"/>
-      <w:r>
-        <w:rPr>
-          <w:lang w:val="en-US"/>
-        </w:rPr>
-        <w:t>webservice</w:t>
-      </w:r>
-      <w:proofErr w:type="spellEnd"/>
-      <w:r>
-        <w:rPr>
-          <w:lang w:val="en-US"/>
-        </w:rPr>
-        <w:t xml:space="preserve"> or simply by database requests</w:t>
-      </w:r>
-      <w:r>
-        <w:rPr>
-          <w:lang w:val="en-US"/>
-        </w:rPr>
-        <w:t>, resulting in the possible values „JMX“</w:t>
-      </w:r>
-      <w:r>
-        <w:rPr>
-          <w:lang w:val="en-US"/>
-        </w:rPr>
-        <w:t>,</w:t>
-      </w:r>
-      <w:r>
-        <w:rPr>
-          <w:lang w:val="en-US"/>
-        </w:rPr>
-        <w:t xml:space="preserve">  „REST“</w:t>
-      </w:r>
-      <w:r>
-        <w:rPr>
-          <w:lang w:val="en-US"/>
-        </w:rPr>
-        <w:t xml:space="preserve"> or “DB”</w:t>
-      </w:r>
-      <w:r>
-        <w:rPr>
-          <w:lang w:val="en-US"/>
-        </w:rPr>
-        <w:t>.</w:t>
-      </w:r>
-    </w:p>
-    <w:p>
-      <w:pPr>
-        <w:rPr>
-          <w:lang w:val="en-US"/>
-        </w:rPr>
-      </w:pPr>
-      <w:r>
-        <w:rPr>
-          <w:lang w:val="en-US"/>
-        </w:rPr>
-        <w:t xml:space="preserve">e.g.: </w:t>
-      </w:r>
-      <w:proofErr w:type="spellStart"/>
-      <w:r>
-        <w:rPr>
-          <w:lang w:val="en-US"/>
-        </w:rPr>
-        <w:t>monitoring.type</w:t>
-      </w:r>
-      <w:proofErr w:type="spellEnd"/>
-      <w:r>
-        <w:rPr>
-          <w:lang w:val="en-US"/>
-        </w:rPr>
-        <w:t>=REST</w:t>
-      </w:r>
-    </w:p>
-    <w:p>
-      <w:pPr>
-        <w:rPr>
-          <w:lang w:val="en-US"/>
-        </w:rPr>
-      </w:pPr>
-      <w:r>
-        <w:rPr>
-          <w:lang w:val="en-US"/>
-        </w:rPr>
+      <w:r>
+        <w:rPr>
+          <w:lang w:val="en-US"/>
+        </w:rPr>
+        <w:lastRenderedPageBreak/>
         <w:t xml:space="preserve">If no information is specified, then </w:t>
       </w:r>
       <w:r>
@@ -1597,6 +1628,249 @@
           <w:lang w:val="en-US"/>
         </w:rPr>
       </w:pPr>
+      <w:r>
+        <w:rPr>
+          <w:lang w:val="en-US"/>
+        </w:rPr>
+        <w:lastRenderedPageBreak/>
+        <w:t>Preparation</w:t>
+      </w:r>
+    </w:p>
+    <w:p>
+      <w:pPr>
+        <w:pStyle w:val="Listenabsatz"/>
+        <w:numPr>
+          <w:ilvl w:val="0"/>
+          <w:numId w:val="16"/>
+        </w:numPr>
+        <w:rPr>
+          <w:lang w:val="en-US"/>
+        </w:rPr>
+      </w:pPr>
+      <w:r>
+        <w:rPr>
+          <w:lang w:val="en-US"/>
+        </w:rPr>
+        <w:t xml:space="preserve">Read the </w:t>
+      </w:r>
+      <w:proofErr w:type="spellStart"/>
+      <w:r>
+        <w:rPr>
+          <w:lang w:val="en-US"/>
+        </w:rPr>
+        <w:t>InstallationGuide</w:t>
+      </w:r>
+      <w:proofErr w:type="spellEnd"/>
+      <w:r>
+        <w:rPr>
+          <w:lang w:val="en-US"/>
+        </w:rPr>
+        <w:t xml:space="preserve"> which you find in documentation/guides/</w:t>
+      </w:r>
+      <w:proofErr w:type="spellStart"/>
+      <w:r>
+        <w:rPr>
+          <w:lang w:val="en-US"/>
+        </w:rPr>
+        <w:t>domibusWebAdmin_Installationguide</w:t>
+      </w:r>
+      <w:proofErr w:type="spellEnd"/>
+    </w:p>
+    <w:p>
+      <w:pPr>
+        <w:pStyle w:val="Listenabsatz"/>
+        <w:numPr>
+          <w:ilvl w:val="0"/>
+          <w:numId w:val="16"/>
+        </w:numPr>
+        <w:rPr>
+          <w:lang w:val="en-US"/>
+        </w:rPr>
+      </w:pPr>
+      <w:r>
+        <w:rPr>
+          <w:lang w:val="en-US"/>
+        </w:rPr>
+        <w:t>Prepare your tomcat (</w:t>
+      </w:r>
+      <w:proofErr w:type="spellStart"/>
+      <w:r>
+        <w:rPr>
+          <w:lang w:val="en-US"/>
+        </w:rPr>
+        <w:t>DomibusWebAdmin</w:t>
+      </w:r>
+      <w:proofErr w:type="spellEnd"/>
+      <w:r>
+        <w:rPr>
+          <w:lang w:val="en-US"/>
+        </w:rPr>
+        <w:t xml:space="preserve"> has been tested on tomcat 8 and 7)</w:t>
+      </w:r>
+    </w:p>
+    <w:p>
+      <w:pPr>
+        <w:pStyle w:val="Listenabsatz"/>
+        <w:numPr>
+          <w:ilvl w:val="0"/>
+          <w:numId w:val="16"/>
+        </w:numPr>
+        <w:rPr>
+          <w:lang w:val="en-US"/>
+        </w:rPr>
+      </w:pPr>
+      <w:r>
+        <w:rPr>
+          <w:lang w:val="en-US"/>
+        </w:rPr>
+        <w:t>Prepare your database (</w:t>
+      </w:r>
+      <w:proofErr w:type="spellStart"/>
+      <w:r>
+        <w:rPr>
+          <w:lang w:val="en-US"/>
+        </w:rPr>
+        <w:t>DomibusWebAdmin</w:t>
+      </w:r>
+      <w:proofErr w:type="spellEnd"/>
+      <w:r>
+        <w:rPr>
+          <w:lang w:val="en-US"/>
+        </w:rPr>
+        <w:t xml:space="preserve"> has been tested on oracle and </w:t>
+      </w:r>
+      <w:proofErr w:type="spellStart"/>
+      <w:r>
+        <w:rPr>
+          <w:lang w:val="en-US"/>
+        </w:rPr>
+        <w:t>mysql</w:t>
+      </w:r>
+      <w:proofErr w:type="spellEnd"/>
+      <w:r>
+        <w:rPr>
+          <w:lang w:val="en-US"/>
+        </w:rPr>
+        <w:t>)</w:t>
+      </w:r>
+    </w:p>
+    <w:p>
+      <w:pPr>
+        <w:pStyle w:val="Listenabsatz"/>
+        <w:numPr>
+          <w:ilvl w:val="0"/>
+          <w:numId w:val="16"/>
+        </w:numPr>
+        <w:rPr>
+          <w:lang w:val="en-US"/>
+        </w:rPr>
+      </w:pPr>
+      <w:r>
+        <w:rPr>
+          <w:lang w:val="en-US"/>
+        </w:rPr>
+        <w:t xml:space="preserve">Copy the corresponding java </w:t>
+      </w:r>
+      <w:proofErr w:type="spellStart"/>
+      <w:r>
+        <w:rPr>
+          <w:lang w:val="en-US"/>
+        </w:rPr>
+        <w:t>jdbc</w:t>
+      </w:r>
+      <w:proofErr w:type="spellEnd"/>
+      <w:r>
+        <w:rPr>
+          <w:lang w:val="en-US"/>
+        </w:rPr>
+        <w:t xml:space="preserve"> driver jar of your database into the tomcat</w:t>
+      </w:r>
+    </w:p>
+    <w:p>
+      <w:pPr>
+        <w:pStyle w:val="Listenabsatz"/>
+        <w:numPr>
+          <w:ilvl w:val="0"/>
+          <w:numId w:val="16"/>
+        </w:numPr>
+        <w:rPr>
+          <w:lang w:val="en-US"/>
+        </w:rPr>
+      </w:pPr>
+      <w:r>
+        <w:rPr>
+          <w:lang w:val="en-US"/>
+        </w:rPr>
+        <w:t>Be sure your tomcat is starting</w:t>
+      </w:r>
+    </w:p>
+    <w:p>
+      <w:pPr>
+        <w:pStyle w:val="Listenabsatz"/>
+        <w:numPr>
+          <w:ilvl w:val="0"/>
+          <w:numId w:val="16"/>
+        </w:numPr>
+        <w:rPr>
+          <w:lang w:val="en-US"/>
+        </w:rPr>
+      </w:pPr>
+      <w:r>
+        <w:rPr>
+          <w:lang w:val="en-US"/>
+        </w:rPr>
+        <w:t xml:space="preserve">Configure your database access in your </w:t>
+      </w:r>
+      <w:proofErr w:type="spellStart"/>
+      <w:r>
+        <w:rPr>
+          <w:lang w:val="en-US"/>
+        </w:rPr>
+        <w:t>webadmin.properties</w:t>
+      </w:r>
+      <w:proofErr w:type="spellEnd"/>
+      <w:r>
+        <w:rPr>
+          <w:lang w:val="en-US"/>
+        </w:rPr>
+        <w:t xml:space="preserve"> </w:t>
+      </w:r>
+    </w:p>
+    <w:p>
+      <w:pPr>
+        <w:pStyle w:val="Listenabsatz"/>
+        <w:numPr>
+          <w:ilvl w:val="0"/>
+          <w:numId w:val="16"/>
+        </w:numPr>
+        <w:rPr>
+          <w:lang w:val="en-US"/>
+        </w:rPr>
+      </w:pPr>
+      <w:r>
+        <w:rPr>
+          <w:lang w:val="en-US"/>
+        </w:rPr>
+        <w:t>Configure logging according to your needs in your log4j.properties</w:t>
+      </w:r>
+    </w:p>
+    <w:p>
+      <w:pPr>
+        <w:pStyle w:val="Listenabsatz"/>
+        <w:numPr>
+          <w:ilvl w:val="0"/>
+          <w:numId w:val="16"/>
+        </w:numPr>
+        <w:rPr>
+          <w:lang w:val="en-US"/>
+        </w:rPr>
+      </w:pPr>
+      <w:r>
+        <w:rPr>
+          <w:lang w:val="en-US"/>
+        </w:rPr>
+        <w:t>Deploy the war file to your tomcat instance</w:t>
+      </w:r>
     </w:p>
     <w:p>
       <w:pPr>
@@ -1609,12 +1883,6 @@
           <w:lang w:val="en-US"/>
         </w:rPr>
       </w:pPr>
-      <w:r>
-        <w:rPr>
-          <w:lang w:val="en-US"/>
-        </w:rPr>
-        <w:br w:type="page"/>
-      </w:r>
     </w:p>
     <w:p>
       <w:pPr>
@@ -1627,7 +1895,6 @@
         <w:rPr>
           <w:lang w:val="en-US"/>
         </w:rPr>
-        <w:lastRenderedPageBreak/>
         <w:t>Deploy</w:t>
       </w:r>
     </w:p>
@@ -1723,6 +1990,7 @@
             <w:rStyle w:val="Hyperlink"/>
             <w:rFonts w:ascii="Verdana" w:hAnsi="Verdana"/>
             <w:sz w:val="20"/>
+            <w:lang w:val="en-GB"/>
           </w:rPr>
           <w:t>http://host:port/domibusWebAdmin/</w:t>
         </w:r>
@@ -1813,6 +2081,77 @@
         </w:rPr>
         <w:t>.</w:t>
       </w:r>
+    </w:p>
+    <w:p>
+      <w:pPr>
+        <w:rPr>
+          <w:lang w:val="en-US"/>
+        </w:rPr>
+      </w:pPr>
+    </w:p>
+    <w:p>
+      <w:pPr>
+        <w:rPr>
+          <w:lang w:val="en-US"/>
+        </w:rPr>
+      </w:pPr>
+    </w:p>
+    <w:p>
+      <w:pPr>
+        <w:pStyle w:val="berschrift1"/>
+        <w:rPr>
+          <w:lang w:val="en-US"/>
+        </w:rPr>
+      </w:pPr>
+      <w:r>
+        <w:rPr>
+          <w:lang w:val="en-US"/>
+        </w:rPr>
+        <w:t>Upgrade Guide</w:t>
+      </w:r>
+    </w:p>
+    <w:p>
+      <w:pPr>
+        <w:pStyle w:val="berschrift2"/>
+        <w:rPr>
+          <w:lang w:val="en-US"/>
+        </w:rPr>
+      </w:pPr>
+      <w:r>
+        <w:rPr>
+          <w:lang w:val="en-US"/>
+        </w:rPr>
+        <w:t>Upgrade from 3.1.x to 3.2</w:t>
+      </w:r>
+    </w:p>
+    <w:p>
+      <w:pPr>
+        <w:rPr>
+          <w:lang w:val="en-US"/>
+        </w:rPr>
+      </w:pPr>
+      <w:r>
+        <w:rPr>
+          <w:lang w:val="en-US"/>
+        </w:rPr>
+        <w:t xml:space="preserve">If you upgrade from </w:t>
+      </w:r>
+      <w:proofErr w:type="spellStart"/>
+      <w:r>
+        <w:rPr>
+          <w:lang w:val="en-US"/>
+        </w:rPr>
+        <w:t>domibusWebAdmin</w:t>
+      </w:r>
+      <w:proofErr w:type="spellEnd"/>
+      <w:r>
+        <w:rPr>
+          <w:lang w:val="en-US"/>
+        </w:rPr>
+        <w:t xml:space="preserve"> Version 3.1.x you can leave your configuration and database as they are. There have been no changes to configuration or database layout.</w:t>
+      </w:r>
+      <w:bookmarkStart w:id="0" w:name="_GoBack"/>
+      <w:bookmarkEnd w:id="0"/>
     </w:p>
     <w:p>
       <w:pPr>
@@ -2298,6 +2637,205 @@
     </w:lvl>
   </w:abstractNum>
   <w:abstractNum w:abstractNumId="12">
+    <w:nsid w:val="1D771A3E"/>
+    <w:multiLevelType w:val="hybridMultilevel"/>
+    <w:tmpl w:val="FE62BC12"/>
+    <w:lvl w:ilvl="0" w:tplc="0C07000F">
+      <w:start w:val="1"/>
+      <w:numFmt w:val="decimal"/>
+      <w:lvlText w:val="%1."/>
+      <w:lvlJc w:val="left"/>
+      <w:pPr>
+        <w:ind w:left="720" w:hanging="360"/>
+      </w:pPr>
+    </w:lvl>
+    <w:lvl w:ilvl="1" w:tplc="0C070019" w:tentative="1">
+      <w:start w:val="1"/>
+      <w:numFmt w:val="lowerLetter"/>
+      <w:lvlText w:val="%2."/>
+      <w:lvlJc w:val="left"/>
+      <w:pPr>
+        <w:ind w:left="1440" w:hanging="360"/>
+      </w:pPr>
+    </w:lvl>
+    <w:lvl w:ilvl="2" w:tplc="0C07001B" w:tentative="1">
+      <w:start w:val="1"/>
+      <w:numFmt w:val="lowerRoman"/>
+      <w:lvlText w:val="%3."/>
+      <w:lvlJc w:val="right"/>
+      <w:pPr>
+        <w:ind w:left="2160" w:hanging="180"/>
+      </w:pPr>
+    </w:lvl>
+    <w:lvl w:ilvl="3" w:tplc="0C07000F" w:tentative="1">
+      <w:start w:val="1"/>
+      <w:numFmt w:val="decimal"/>
+      <w:lvlText w:val="%4."/>
+      <w:lvlJc w:val="left"/>
+      <w:pPr>
+        <w:ind w:left="2880" w:hanging="360"/>
+      </w:pPr>
+    </w:lvl>
+    <w:lvl w:ilvl="4" w:tplc="0C070019" w:tentative="1">
+      <w:start w:val="1"/>
+      <w:numFmt w:val="lowerLetter"/>
+      <w:lvlText w:val="%5."/>
+      <w:lvlJc w:val="left"/>
+      <w:pPr>
+        <w:ind w:left="3600" w:hanging="360"/>
+      </w:pPr>
+    </w:lvl>
+    <w:lvl w:ilvl="5" w:tplc="0C07001B" w:tentative="1">
+      <w:start w:val="1"/>
+      <w:numFmt w:val="lowerRoman"/>
+      <w:lvlText w:val="%6."/>
+      <w:lvlJc w:val="right"/>
+      <w:pPr>
+        <w:ind w:left="4320" w:hanging="180"/>
+      </w:pPr>
+    </w:lvl>
+    <w:lvl w:ilvl="6" w:tplc="0C07000F" w:tentative="1">
+      <w:start w:val="1"/>
+      <w:numFmt w:val="decimal"/>
+      <w:lvlText w:val="%7."/>
+      <w:lvlJc w:val="left"/>
+      <w:pPr>
+        <w:ind w:left="5040" w:hanging="360"/>
+      </w:pPr>
+    </w:lvl>
+    <w:lvl w:ilvl="7" w:tplc="0C070019" w:tentative="1">
+      <w:start w:val="1"/>
+      <w:numFmt w:val="lowerLetter"/>
+      <w:lvlText w:val="%8."/>
+      <w:lvlJc w:val="left"/>
+      <w:pPr>
+        <w:ind w:left="5760" w:hanging="360"/>
+      </w:pPr>
+    </w:lvl>
+    <w:lvl w:ilvl="8" w:tplc="0C07001B" w:tentative="1">
+      <w:start w:val="1"/>
+      <w:numFmt w:val="lowerRoman"/>
+      <w:lvlText w:val="%9."/>
+      <w:lvlJc w:val="right"/>
+      <w:pPr>
+        <w:ind w:left="6480" w:hanging="180"/>
+      </w:pPr>
+    </w:lvl>
+  </w:abstractNum>
+  <w:abstractNum w:abstractNumId="13">
+    <w:nsid w:val="3BB0132B"/>
+    <w:multiLevelType w:val="hybridMultilevel"/>
+    <w:tmpl w:val="7C3A4DEC"/>
+    <w:lvl w:ilvl="0" w:tplc="0C070001">
+      <w:start w:val="1"/>
+      <w:numFmt w:val="bullet"/>
+      <w:lvlText w:val=""/>
+      <w:lvlJc w:val="left"/>
+      <w:pPr>
+        <w:ind w:left="720" w:hanging="360"/>
+      </w:pPr>
+      <w:rPr>
+        <w:rFonts w:ascii="Symbol" w:hAnsi="Symbol" w:hint="default"/>
+      </w:rPr>
+    </w:lvl>
+    <w:lvl w:ilvl="1" w:tplc="0C070003">
+      <w:start w:val="1"/>
+      <w:numFmt w:val="bullet"/>
+      <w:lvlText w:val="o"/>
+      <w:lvlJc w:val="left"/>
+      <w:pPr>
+        <w:ind w:left="1440" w:hanging="360"/>
+      </w:pPr>
+      <w:rPr>
+        <w:rFonts w:ascii="Courier New" w:hAnsi="Courier New" w:cs="Courier New" w:hint="default"/>
+      </w:rPr>
+    </w:lvl>
+    <w:lvl w:ilvl="2" w:tplc="0C070005">
+      <w:start w:val="1"/>
+      <w:numFmt w:val="bullet"/>
+      <w:lvlText w:val=""/>
+      <w:lvlJc w:val="left"/>
+      <w:pPr>
+        <w:ind w:left="2160" w:hanging="360"/>
+      </w:pPr>
+      <w:rPr>
+        <w:rFonts w:ascii="Wingdings" w:hAnsi="Wingdings" w:hint="default"/>
+      </w:rPr>
+    </w:lvl>
+    <w:lvl w:ilvl="3" w:tplc="0C070001">
+      <w:start w:val="1"/>
+      <w:numFmt w:val="bullet"/>
+      <w:lvlText w:val=""/>
+      <w:lvlJc w:val="left"/>
+      <w:pPr>
+        <w:ind w:left="2880" w:hanging="360"/>
+      </w:pPr>
+      <w:rPr>
+        <w:rFonts w:ascii="Symbol" w:hAnsi="Symbol" w:hint="default"/>
+      </w:rPr>
+    </w:lvl>
+    <w:lvl w:ilvl="4" w:tplc="0C070003" w:tentative="1">
+      <w:start w:val="1"/>
+      <w:numFmt w:val="bullet"/>
+      <w:lvlText w:val="o"/>
+      <w:lvlJc w:val="left"/>
+      <w:pPr>
+        <w:ind w:left="3600" w:hanging="360"/>
+      </w:pPr>
+      <w:rPr>
+        <w:rFonts w:ascii="Courier New" w:hAnsi="Courier New" w:cs="Courier New" w:hint="default"/>
+      </w:rPr>
+    </w:lvl>
+    <w:lvl w:ilvl="5" w:tplc="0C070005" w:tentative="1">
+      <w:start w:val="1"/>
+      <w:numFmt w:val="bullet"/>
+      <w:lvlText w:val=""/>
+      <w:lvlJc w:val="left"/>
+      <w:pPr>
+        <w:ind w:left="4320" w:hanging="360"/>
+      </w:pPr>
+      <w:rPr>
+        <w:rFonts w:ascii="Wingdings" w:hAnsi="Wingdings" w:hint="default"/>
+      </w:rPr>
+    </w:lvl>
+    <w:lvl w:ilvl="6" w:tplc="0C070001" w:tentative="1">
+      <w:start w:val="1"/>
+      <w:numFmt w:val="bullet"/>
+      <w:lvlText w:val=""/>
+      <w:lvlJc w:val="left"/>
+      <w:pPr>
+        <w:ind w:left="5040" w:hanging="360"/>
+      </w:pPr>
+      <w:rPr>
+        <w:rFonts w:ascii="Symbol" w:hAnsi="Symbol" w:hint="default"/>
+      </w:rPr>
+    </w:lvl>
+    <w:lvl w:ilvl="7" w:tplc="0C070003" w:tentative="1">
+      <w:start w:val="1"/>
+      <w:numFmt w:val="bullet"/>
+      <w:lvlText w:val="o"/>
+      <w:lvlJc w:val="left"/>
+      <w:pPr>
+        <w:ind w:left="5760" w:hanging="360"/>
+      </w:pPr>
+      <w:rPr>
+        <w:rFonts w:ascii="Courier New" w:hAnsi="Courier New" w:cs="Courier New" w:hint="default"/>
+      </w:rPr>
+    </w:lvl>
+    <w:lvl w:ilvl="8" w:tplc="0C070005" w:tentative="1">
+      <w:start w:val="1"/>
+      <w:numFmt w:val="bullet"/>
+      <w:lvlText w:val=""/>
+      <w:lvlJc w:val="left"/>
+      <w:pPr>
+        <w:ind w:left="6480" w:hanging="360"/>
+      </w:pPr>
+      <w:rPr>
+        <w:rFonts w:ascii="Wingdings" w:hAnsi="Wingdings" w:hint="default"/>
+      </w:rPr>
+    </w:lvl>
+  </w:abstractNum>
+  <w:abstractNum w:abstractNumId="14">
     <w:nsid w:val="6F240D20"/>
     <w:multiLevelType w:val="multilevel"/>
     <w:tmpl w:val="04070023"/>
@@ -2412,7 +2950,7 @@
       </w:pPr>
     </w:lvl>
   </w:abstractNum>
-  <w:abstractNum w:abstractNumId="13">
+  <w:abstractNum w:abstractNumId="15">
     <w:nsid w:val="7ACA5CB6"/>
     <w:multiLevelType w:val="multilevel"/>
     <w:tmpl w:val="0407001D"/>
@@ -2530,10 +3068,10 @@
     <w:abstractNumId w:val="10"/>
   </w:num>
   <w:num w:numId="2">
-    <w:abstractNumId w:val="13"/>
+    <w:abstractNumId w:val="15"/>
   </w:num>
   <w:num w:numId="3">
-    <w:abstractNumId w:val="12"/>
+    <w:abstractNumId w:val="14"/>
   </w:num>
   <w:num w:numId="4">
     <w:abstractNumId w:val="9"/>
@@ -2567,6 +3105,12 @@
   </w:num>
   <w:num w:numId="14">
     <w:abstractNumId w:val="11"/>
+  </w:num>
+  <w:num w:numId="15">
+    <w:abstractNumId w:val="13"/>
+  </w:num>
+  <w:num w:numId="16">
+    <w:abstractNumId w:val="12"/>
   </w:num>
   <w:numIdMacAtCleanup w:val="13"/>
 </w:numbering>
@@ -13022,7 +13566,7 @@
 </file>
 
 <file path=customXml/itemProps1.xml><?xml version="1.0" encoding="utf-8"?>
-<ds:datastoreItem xmlns:ds="http://schemas.openxmlformats.org/officeDocument/2006/customXml" ds:itemID="{05075B70-0C37-4FB4-A492-B1F9FA9B2A5C}">
+<ds:datastoreItem xmlns:ds="http://schemas.openxmlformats.org/officeDocument/2006/customXml" ds:itemID="{7D291500-B0E0-4A57-B178-4DD87A6CC378}">
   <ds:schemaRefs>
     <ds:schemaRef ds:uri="http://schemas.openxmlformats.org/officeDocument/2006/bibliography"/>
   </ds:schemaRefs>

</xml_diff>

<commit_message>
working on installation guide
</commit_message>
<xml_diff>
--- a/domibusWebAdmin/src/main/resources/Docs/domibusWebAdmin_Installationguide.docx
+++ b/domibusWebAdmin/src/main/resources/Docs/domibusWebAdmin_Installationguide.docx
@@ -117,7 +117,7 @@
         <w:rPr>
           <w:lang w:val="en-US"/>
         </w:rPr>
-        <w:t>Required Software</w:t>
+        <w:t>Requirements</w:t>
       </w:r>
     </w:p>
     <w:p>
@@ -279,6 +279,8 @@
         </w:rPr>
         <w:t>Tomcat 7</w:t>
       </w:r>
+      <w:bookmarkStart w:id="0" w:name="_GoBack"/>
+      <w:bookmarkEnd w:id="0"/>
     </w:p>
     <w:p>
       <w:pPr>
@@ -2150,8 +2152,6 @@
         </w:rPr>
         <w:t xml:space="preserve"> Version 3.1.x you can leave your configuration and database as they are. There have been no changes to configuration or database layout.</w:t>
       </w:r>
-      <w:bookmarkStart w:id="0" w:name="_GoBack"/>
-      <w:bookmarkEnd w:id="0"/>
     </w:p>
     <w:p>
       <w:pPr>
@@ -13566,7 +13566,7 @@
 </file>
 
 <file path=customXml/itemProps1.xml><?xml version="1.0" encoding="utf-8"?>
-<ds:datastoreItem xmlns:ds="http://schemas.openxmlformats.org/officeDocument/2006/customXml" ds:itemID="{7D291500-B0E0-4A57-B178-4DD87A6CC378}">
+<ds:datastoreItem xmlns:ds="http://schemas.openxmlformats.org/officeDocument/2006/customXml" ds:itemID="{C4F2D664-D2ED-48F1-B3DD-E4B5890EDB26}">
   <ds:schemaRefs>
     <ds:schemaRef ds:uri="http://schemas.openxmlformats.org/officeDocument/2006/bibliography"/>
   </ds:schemaRefs>

</xml_diff>

<commit_message>
Installationguide update, mostly layout changes, small content changes
</commit_message>
<xml_diff>
--- a/domibusWebAdmin/src/main/resources/Docs/domibusWebAdmin_Installationguide.docx
+++ b/domibusWebAdmin/src/main/resources/Docs/domibusWebAdmin_Installationguide.docx
@@ -279,8 +279,6 @@
         </w:rPr>
         <w:t>Tomcat 7</w:t>
       </w:r>
-      <w:bookmarkStart w:id="0" w:name="_GoBack"/>
-      <w:bookmarkEnd w:id="0"/>
     </w:p>
     <w:p>
       <w:pPr>
@@ -611,7 +609,25 @@
         <w:rPr>
           <w:lang w:val="en-US"/>
         </w:rPr>
-        <w:t>In Tomcat this variable is already configured and points to the root directory of tomcat. It is not possibly to overwrite this location.</w:t>
+        <w:t>In Tomcat this variable is already configured and points to the root directory of tomcat.</w:t>
+      </w:r>
+      <w:r>
+        <w:rPr>
+          <w:lang w:val="en-US"/>
+        </w:rPr>
+        <w:t xml:space="preserve"> So there is no further configuration necessary.</w:t>
+      </w:r>
+      <w:r>
+        <w:rPr>
+          <w:lang w:val="en-US"/>
+        </w:rPr>
+        <w:t xml:space="preserve"> It is not possibly to overwrite this </w:t>
+      </w:r>
+      <w:r>
+        <w:rPr>
+          <w:lang w:val="en-US"/>
+        </w:rPr>
+        <w:t>variable!</w:t>
       </w:r>
     </w:p>
     <w:p>
@@ -806,6 +822,7 @@
         <w:rPr>
           <w:lang w:val="en-US"/>
         </w:rPr>
+        <w:lastRenderedPageBreak/>
         <w:t xml:space="preserve">e.g.: </w:t>
       </w:r>
       <w:proofErr w:type="spellStart"/>
@@ -833,7 +850,6 @@
         <w:rPr>
           <w:lang w:val="en-US"/>
         </w:rPr>
-        <w:lastRenderedPageBreak/>
         <w:t xml:space="preserve">If no information is specified, then </w:t>
       </w:r>
       <w:r>
@@ -1760,7 +1776,7 @@
       <w:pPr>
         <w:pStyle w:val="Listenabsatz"/>
         <w:numPr>
-          <w:ilvl w:val="0"/>
+          <w:ilvl w:val="1"/>
           <w:numId w:val="16"/>
         </w:numPr>
         <w:rPr>
@@ -1771,21 +1787,7 @@
         <w:rPr>
           <w:lang w:val="en-US"/>
         </w:rPr>
-        <w:t xml:space="preserve">Copy the corresponding java </w:t>
-      </w:r>
-      <w:proofErr w:type="spellStart"/>
-      <w:r>
-        <w:rPr>
-          <w:lang w:val="en-US"/>
-        </w:rPr>
-        <w:t>jdbc</w:t>
-      </w:r>
-      <w:proofErr w:type="spellEnd"/>
-      <w:r>
-        <w:rPr>
-          <w:lang w:val="en-US"/>
-        </w:rPr>
-        <w:t xml:space="preserve"> driver jar of your database into the tomcat</w:t>
+        <w:t>If Database is empty run the provided database scripts</w:t>
       </w:r>
     </w:p>
     <w:p>
@@ -1803,7 +1805,33 @@
         <w:rPr>
           <w:lang w:val="en-US"/>
         </w:rPr>
-        <w:t>Be sure your tomcat is starting</w:t>
+        <w:t xml:space="preserve">Copy the corresponding java </w:t>
+      </w:r>
+      <w:proofErr w:type="spellStart"/>
+      <w:r>
+        <w:rPr>
+          <w:lang w:val="en-US"/>
+        </w:rPr>
+        <w:t>jdbc</w:t>
+      </w:r>
+      <w:proofErr w:type="spellEnd"/>
+      <w:r>
+        <w:rPr>
+          <w:lang w:val="en-US"/>
+        </w:rPr>
+        <w:t xml:space="preserve"> driver jar of your database into the tomcat</w:t>
+      </w:r>
+      <w:r>
+        <w:rPr>
+          <w:lang w:val="en-US"/>
+        </w:rPr>
+        <w:t xml:space="preserve"> lib</w:t>
+      </w:r>
+      <w:r>
+        <w:rPr>
+          <w:lang w:val="en-US"/>
+        </w:rPr>
+        <w:t xml:space="preserve"> folder</w:t>
       </w:r>
     </w:p>
     <w:p>
@@ -1821,7 +1849,127 @@
         <w:rPr>
           <w:lang w:val="en-US"/>
         </w:rPr>
-        <w:t xml:space="preserve">Configure your database access in your </w:t>
+        <w:t>Be sure your tomcat is starting</w:t>
+      </w:r>
+    </w:p>
+    <w:p>
+      <w:pPr>
+        <w:pStyle w:val="Listenabsatz"/>
+        <w:numPr>
+          <w:ilvl w:val="0"/>
+          <w:numId w:val="16"/>
+        </w:numPr>
+        <w:rPr>
+          <w:lang w:val="en-US"/>
+        </w:rPr>
+      </w:pPr>
+      <w:r>
+        <w:rPr>
+          <w:lang w:val="en-US"/>
+        </w:rPr>
+        <w:t>Copy the example</w:t>
+      </w:r>
+      <w:r>
+        <w:rPr>
+          <w:lang w:val="en-US"/>
+        </w:rPr>
+        <w:t xml:space="preserve"> properties files into the CATALINA_HOME/</w:t>
+      </w:r>
+      <w:proofErr w:type="spellStart"/>
+      <w:r>
+        <w:rPr>
+          <w:lang w:val="en-US"/>
+        </w:rPr>
+        <w:t>conf</w:t>
+      </w:r>
+      <w:proofErr w:type="spellEnd"/>
+      <w:r>
+        <w:rPr>
+          <w:lang w:val="en-US"/>
+        </w:rPr>
+        <w:t>/</w:t>
+      </w:r>
+      <w:proofErr w:type="spellStart"/>
+      <w:r>
+        <w:rPr>
+          <w:lang w:val="en-US"/>
+        </w:rPr>
+        <w:t>webadmin</w:t>
+      </w:r>
+      <w:proofErr w:type="spellEnd"/>
+      <w:r>
+        <w:rPr>
+          <w:lang w:val="en-US"/>
+        </w:rPr>
+        <w:t xml:space="preserve"> folder:</w:t>
+      </w:r>
+      <w:r>
+        <w:rPr>
+          <w:lang w:val="en-US"/>
+        </w:rPr>
+        <w:t xml:space="preserve"> </w:t>
+      </w:r>
+    </w:p>
+    <w:p>
+      <w:pPr>
+        <w:pStyle w:val="Listenabsatz"/>
+        <w:numPr>
+          <w:ilvl w:val="1"/>
+          <w:numId w:val="17"/>
+        </w:numPr>
+        <w:rPr>
+          <w:lang w:val="en-US"/>
+        </w:rPr>
+      </w:pPr>
+      <w:proofErr w:type="spellStart"/>
+      <w:r>
+        <w:rPr>
+          <w:lang w:val="en-US"/>
+        </w:rPr>
+        <w:t>webadmin.properties</w:t>
+      </w:r>
+      <w:proofErr w:type="spellEnd"/>
+    </w:p>
+    <w:p>
+      <w:pPr>
+        <w:pStyle w:val="Listenabsatz"/>
+        <w:numPr>
+          <w:ilvl w:val="1"/>
+          <w:numId w:val="17"/>
+        </w:numPr>
+        <w:rPr>
+          <w:lang w:val="en-US"/>
+        </w:rPr>
+      </w:pPr>
+      <w:r>
+        <w:rPr>
+          <w:lang w:val="en-US"/>
+        </w:rPr>
+        <w:t>log4j.properties</w:t>
+      </w:r>
+    </w:p>
+    <w:p>
+      <w:pPr>
+        <w:pStyle w:val="Listenabsatz"/>
+        <w:numPr>
+          <w:ilvl w:val="0"/>
+          <w:numId w:val="16"/>
+        </w:numPr>
+        <w:rPr>
+          <w:lang w:val="en-US"/>
+        </w:rPr>
+      </w:pPr>
+      <w:r>
+        <w:rPr>
+          <w:lang w:val="en-US"/>
+        </w:rPr>
+        <w:t xml:space="preserve">Configure your database </w:t>
+      </w:r>
+      <w:r>
+        <w:rPr>
+          <w:lang w:val="en-US"/>
+        </w:rPr>
+        <w:t xml:space="preserve">at the </w:t>
       </w:r>
       <w:proofErr w:type="spellStart"/>
       <w:r>
@@ -2166,20 +2314,8 @@
           <w:lang w:val="en-US"/>
         </w:rPr>
       </w:pPr>
-    </w:p>
-    <w:p>
-      <w:pPr>
-        <w:rPr>
-          <w:lang w:val="en-US"/>
-        </w:rPr>
-      </w:pPr>
-    </w:p>
-    <w:p>
-      <w:pPr>
-        <w:rPr>
-          <w:lang w:val="en-US"/>
-        </w:rPr>
-      </w:pPr>
+      <w:bookmarkStart w:id="0" w:name="_GoBack"/>
+      <w:bookmarkEnd w:id="0"/>
     </w:p>
     <w:p>
       <w:pPr>
@@ -2639,7 +2775,7 @@
   <w:abstractNum w:abstractNumId="12">
     <w:nsid w:val="1D771A3E"/>
     <w:multiLevelType w:val="hybridMultilevel"/>
-    <w:tmpl w:val="FE62BC12"/>
+    <w:tmpl w:val="42C63B1C"/>
     <w:lvl w:ilvl="0" w:tplc="0C07000F">
       <w:start w:val="1"/>
       <w:numFmt w:val="decimal"/>
@@ -2649,14 +2785,17 @@
         <w:ind w:left="720" w:hanging="360"/>
       </w:pPr>
     </w:lvl>
-    <w:lvl w:ilvl="1" w:tplc="0C070019" w:tentative="1">
+    <w:lvl w:ilvl="1" w:tplc="0C070001">
       <w:start w:val="1"/>
-      <w:numFmt w:val="lowerLetter"/>
-      <w:lvlText w:val="%2."/>
+      <w:numFmt w:val="bullet"/>
+      <w:lvlText w:val=""/>
       <w:lvlJc w:val="left"/>
       <w:pPr>
         <w:ind w:left="1440" w:hanging="360"/>
       </w:pPr>
+      <w:rPr>
+        <w:rFonts w:ascii="Symbol" w:hAnsi="Symbol" w:hint="default"/>
+      </w:rPr>
     </w:lvl>
     <w:lvl w:ilvl="2" w:tplc="0C07001B" w:tentative="1">
       <w:start w:val="1"/>
@@ -2723,6 +2862,95 @@
     </w:lvl>
   </w:abstractNum>
   <w:abstractNum w:abstractNumId="13">
+    <w:nsid w:val="397C1CB0"/>
+    <w:multiLevelType w:val="hybridMultilevel"/>
+    <w:tmpl w:val="796ECD1C"/>
+    <w:lvl w:ilvl="0" w:tplc="0C07000F">
+      <w:start w:val="1"/>
+      <w:numFmt w:val="decimal"/>
+      <w:lvlText w:val="%1."/>
+      <w:lvlJc w:val="left"/>
+      <w:pPr>
+        <w:ind w:left="720" w:hanging="360"/>
+      </w:pPr>
+    </w:lvl>
+    <w:lvl w:ilvl="1" w:tplc="0C070001">
+      <w:start w:val="1"/>
+      <w:numFmt w:val="bullet"/>
+      <w:lvlText w:val=""/>
+      <w:lvlJc w:val="left"/>
+      <w:pPr>
+        <w:ind w:left="1440" w:hanging="360"/>
+      </w:pPr>
+      <w:rPr>
+        <w:rFonts w:ascii="Symbol" w:hAnsi="Symbol" w:hint="default"/>
+      </w:rPr>
+    </w:lvl>
+    <w:lvl w:ilvl="2" w:tplc="0C07001B" w:tentative="1">
+      <w:start w:val="1"/>
+      <w:numFmt w:val="lowerRoman"/>
+      <w:lvlText w:val="%3."/>
+      <w:lvlJc w:val="right"/>
+      <w:pPr>
+        <w:ind w:left="2160" w:hanging="180"/>
+      </w:pPr>
+    </w:lvl>
+    <w:lvl w:ilvl="3" w:tplc="0C07000F" w:tentative="1">
+      <w:start w:val="1"/>
+      <w:numFmt w:val="decimal"/>
+      <w:lvlText w:val="%4."/>
+      <w:lvlJc w:val="left"/>
+      <w:pPr>
+        <w:ind w:left="2880" w:hanging="360"/>
+      </w:pPr>
+    </w:lvl>
+    <w:lvl w:ilvl="4" w:tplc="0C070019" w:tentative="1">
+      <w:start w:val="1"/>
+      <w:numFmt w:val="lowerLetter"/>
+      <w:lvlText w:val="%5."/>
+      <w:lvlJc w:val="left"/>
+      <w:pPr>
+        <w:ind w:left="3600" w:hanging="360"/>
+      </w:pPr>
+    </w:lvl>
+    <w:lvl w:ilvl="5" w:tplc="0C07001B" w:tentative="1">
+      <w:start w:val="1"/>
+      <w:numFmt w:val="lowerRoman"/>
+      <w:lvlText w:val="%6."/>
+      <w:lvlJc w:val="right"/>
+      <w:pPr>
+        <w:ind w:left="4320" w:hanging="180"/>
+      </w:pPr>
+    </w:lvl>
+    <w:lvl w:ilvl="6" w:tplc="0C07000F" w:tentative="1">
+      <w:start w:val="1"/>
+      <w:numFmt w:val="decimal"/>
+      <w:lvlText w:val="%7."/>
+      <w:lvlJc w:val="left"/>
+      <w:pPr>
+        <w:ind w:left="5040" w:hanging="360"/>
+      </w:pPr>
+    </w:lvl>
+    <w:lvl w:ilvl="7" w:tplc="0C070019" w:tentative="1">
+      <w:start w:val="1"/>
+      <w:numFmt w:val="lowerLetter"/>
+      <w:lvlText w:val="%8."/>
+      <w:lvlJc w:val="left"/>
+      <w:pPr>
+        <w:ind w:left="5760" w:hanging="360"/>
+      </w:pPr>
+    </w:lvl>
+    <w:lvl w:ilvl="8" w:tplc="0C07001B" w:tentative="1">
+      <w:start w:val="1"/>
+      <w:numFmt w:val="lowerRoman"/>
+      <w:lvlText w:val="%9."/>
+      <w:lvlJc w:val="right"/>
+      <w:pPr>
+        <w:ind w:left="6480" w:hanging="180"/>
+      </w:pPr>
+    </w:lvl>
+  </w:abstractNum>
+  <w:abstractNum w:abstractNumId="14">
     <w:nsid w:val="3BB0132B"/>
     <w:multiLevelType w:val="hybridMultilevel"/>
     <w:tmpl w:val="7C3A4DEC"/>
@@ -2835,7 +3063,7 @@
       </w:rPr>
     </w:lvl>
   </w:abstractNum>
-  <w:abstractNum w:abstractNumId="14">
+  <w:abstractNum w:abstractNumId="15">
     <w:nsid w:val="6F240D20"/>
     <w:multiLevelType w:val="multilevel"/>
     <w:tmpl w:val="04070023"/>
@@ -2950,7 +3178,7 @@
       </w:pPr>
     </w:lvl>
   </w:abstractNum>
-  <w:abstractNum w:abstractNumId="15">
+  <w:abstractNum w:abstractNumId="16">
     <w:nsid w:val="7ACA5CB6"/>
     <w:multiLevelType w:val="multilevel"/>
     <w:tmpl w:val="0407001D"/>
@@ -3068,10 +3296,10 @@
     <w:abstractNumId w:val="10"/>
   </w:num>
   <w:num w:numId="2">
-    <w:abstractNumId w:val="15"/>
+    <w:abstractNumId w:val="16"/>
   </w:num>
   <w:num w:numId="3">
-    <w:abstractNumId w:val="14"/>
+    <w:abstractNumId w:val="15"/>
   </w:num>
   <w:num w:numId="4">
     <w:abstractNumId w:val="9"/>
@@ -3107,10 +3335,13 @@
     <w:abstractNumId w:val="11"/>
   </w:num>
   <w:num w:numId="15">
-    <w:abstractNumId w:val="13"/>
+    <w:abstractNumId w:val="14"/>
   </w:num>
   <w:num w:numId="16">
     <w:abstractNumId w:val="12"/>
+  </w:num>
+  <w:num w:numId="17">
+    <w:abstractNumId w:val="13"/>
   </w:num>
   <w:numIdMacAtCleanup w:val="13"/>
 </w:numbering>
@@ -13566,7 +13797,7 @@
 </file>
 
 <file path=customXml/itemProps1.xml><?xml version="1.0" encoding="utf-8"?>
-<ds:datastoreItem xmlns:ds="http://schemas.openxmlformats.org/officeDocument/2006/customXml" ds:itemID="{C4F2D664-D2ED-48F1-B3DD-E4B5890EDB26}">
+<ds:datastoreItem xmlns:ds="http://schemas.openxmlformats.org/officeDocument/2006/customXml" ds:itemID="{A4EC0FD1-888A-47C5-9578-3B411182D87F}">
   <ds:schemaRefs>
     <ds:schemaRef ds:uri="http://schemas.openxmlformats.org/officeDocument/2006/bibliography"/>
   </ds:schemaRefs>

</xml_diff>